<commit_message>
The version has a working Add method in the CustomList class
</commit_message>
<xml_diff>
--- a/6_Custom_List_Class_User_Stories_WORKING.docx
+++ b/6_Custom_List_Class_User_Stories_WORKING.docx
@@ -281,7 +281,16 @@
           <w:rFonts w:ascii="Calibri" w:hAnsi="Calibri"/>
           <w:color w:val="000000"/>
         </w:rPr>
-        <w:t xml:space="preserve"> As a developer, I want a Capacity property implemented on the custom-built list class, so that I can publicly see the size of my </w:t>
+        <w:t xml:space="preserve"> As a developer, I want a Capacity property implemented on the custom-built list class, so that I can publicly see the size of</w:t>
+      </w:r>
+      <w:bookmarkStart w:id="0" w:name="_GoBack"/>
+      <w:bookmarkEnd w:id="0"/>
+      <w:r>
+        <w:rPr>
+          <w:rFonts w:ascii="Calibri" w:hAnsi="Calibri"/>
+          <w:color w:val="000000"/>
+        </w:rPr>
+        <w:t xml:space="preserve"> my </w:t>
       </w:r>
       <w:r>
         <w:rPr>
@@ -1430,18 +1439,105 @@
         <w:rPr>
           <w:b/>
         </w:rPr>
-        <w:t>1)Create a list</w:t>
-      </w:r>
-    </w:p>
-    <w:p>
+        <w:t>First need to make sure a list is created by declaring the list and instantiating the list.</w:t>
+      </w:r>
+    </w:p>
+    <w:p>
+      <w:pPr>
+        <w:rPr>
+          <w:b/>
+        </w:rPr>
+      </w:pPr>
+      <w:r>
+        <w:rPr>
+          <w:b/>
+        </w:rPr>
+        <w:t>But then we will need to:</w:t>
+      </w:r>
+    </w:p>
+    <w:p>
+      <w:pPr>
+        <w:rPr>
+          <w:b/>
+        </w:rPr>
+      </w:pPr>
+      <w:r>
+        <w:rPr>
+          <w:b/>
+        </w:rPr>
+        <w:t>1)</w:t>
+      </w:r>
+      <w:r>
+        <w:rPr>
+          <w:b/>
+        </w:rPr>
+        <w:t xml:space="preserve"> Get list count</w:t>
+      </w:r>
+    </w:p>
+    <w:p>
+      <w:pPr>
+        <w:rPr>
+          <w:b/>
+        </w:rPr>
+      </w:pPr>
       <w:r>
         <w:rPr>
           <w:b/>
         </w:rPr>
         <w:t>2)</w:t>
       </w:r>
-      <w:bookmarkStart w:id="0" w:name="_GoBack"/>
-      <w:bookmarkEnd w:id="0"/>
+      <w:r>
+        <w:rPr>
+          <w:b/>
+        </w:rPr>
+        <w:t xml:space="preserve"> Get maximum values for Array</w:t>
+      </w:r>
+    </w:p>
+    <w:p>
+      <w:r>
+        <w:rPr>
+          <w:b/>
+        </w:rPr>
+        <w:t xml:space="preserve">3) </w:t>
+      </w:r>
+      <w:r>
+        <w:rPr>
+          <w:b/>
+        </w:rPr>
+        <w:t xml:space="preserve">If </w:t>
+      </w:r>
+      <w:proofErr w:type="spellStart"/>
+      <w:r>
+        <w:rPr>
+          <w:b/>
+        </w:rPr>
+        <w:t>the</w:t>
+      </w:r>
+      <w:proofErr w:type="spellEnd"/>
+      <w:r>
+        <w:rPr>
+          <w:b/>
+        </w:rPr>
+        <w:t xml:space="preserve"> Count of the Array</w:t>
+      </w:r>
+      <w:r>
+        <w:rPr>
+          <w:b/>
+        </w:rPr>
+        <w:t xml:space="preserve"> would make it </w:t>
+      </w:r>
+      <w:r>
+        <w:rPr>
+          <w:b/>
+        </w:rPr>
+        <w:t>equal to the Max Capacity of the array</w:t>
+      </w:r>
+      <w:r>
+        <w:rPr>
+          <w:b/>
+        </w:rPr>
+        <w:t xml:space="preserve"> then we need to create a new array which will double the array size.  It will copy all of the values for the old array, and add them in the appropriate indexes of the new array.  </w:t>
+      </w:r>
     </w:p>
     <w:sectPr>
       <w:pgSz w:w="12240" w:h="15840"/>

</xml_diff>

<commit_message>
This version has the Test Methods completed for the ToString method
</commit_message>
<xml_diff>
--- a/6_Custom_List_Class_User_Stories_WORKING.docx
+++ b/6_Custom_List_Class_User_Stories_WORKING.docx
@@ -258,30 +258,7 @@
           <w:rFonts w:ascii="Calibri" w:hAnsi="Calibri"/>
           <w:color w:val="000000"/>
         </w:rPr>
-        <w:t>Count property implemented on the custom-built list class, so that I can get a count of the number of elements in my custom list class instance.</w:t>
-      </w:r>
-    </w:p>
-    <w:p>
-      <w:pPr>
-        <w:rPr>
-          <w:rFonts w:ascii="Calibri" w:hAnsi="Calibri"/>
-          <w:color w:val="000000"/>
-        </w:rPr>
-      </w:pPr>
-      <w:r>
-        <w:rPr>
-          <w:rFonts w:ascii="Calibri" w:hAnsi="Calibri"/>
-          <w:b/>
-          <w:color w:val="000000"/>
-        </w:rPr>
-        <w:t>(10 points):</w:t>
-      </w:r>
-      <w:r>
-        <w:rPr>
-          <w:rFonts w:ascii="Calibri" w:hAnsi="Calibri"/>
-          <w:color w:val="000000"/>
-        </w:rPr>
-        <w:t xml:space="preserve"> As a developer, I want a Capacity property implemented on the custom-built list class, so that I can publicly see the size of</w:t>
+        <w:t xml:space="preserve">Count property implemented on the custom-built list </w:t>
       </w:r>
       <w:bookmarkStart w:id="0" w:name="_GoBack"/>
       <w:bookmarkEnd w:id="0"/>
@@ -290,7 +267,30 @@
           <w:rFonts w:ascii="Calibri" w:hAnsi="Calibri"/>
           <w:color w:val="000000"/>
         </w:rPr>
-        <w:t xml:space="preserve"> my </w:t>
+        <w:t>class, so that I can get a count of the number of elements in my custom list class instance.</w:t>
+      </w:r>
+    </w:p>
+    <w:p>
+      <w:pPr>
+        <w:rPr>
+          <w:rFonts w:ascii="Calibri" w:hAnsi="Calibri"/>
+          <w:color w:val="000000"/>
+        </w:rPr>
+      </w:pPr>
+      <w:r>
+        <w:rPr>
+          <w:rFonts w:ascii="Calibri" w:hAnsi="Calibri"/>
+          <w:b/>
+          <w:color w:val="000000"/>
+        </w:rPr>
+        <w:t>(10 points):</w:t>
+      </w:r>
+      <w:r>
+        <w:rPr>
+          <w:rFonts w:ascii="Calibri" w:hAnsi="Calibri"/>
+          <w:color w:val="000000"/>
+        </w:rPr>
+        <w:t xml:space="preserve"> As a developer, I want a Capacity property implemented on the custom-built list class, so that I can publicly see the size of my </w:t>
       </w:r>
       <w:r>
         <w:rPr>
@@ -1494,6 +1494,11 @@
       </w:r>
     </w:p>
     <w:p>
+      <w:pPr>
+        <w:rPr>
+          <w:b/>
+        </w:rPr>
+      </w:pPr>
       <w:r>
         <w:rPr>
           <w:b/>
@@ -1504,40 +1509,157 @@
         <w:rPr>
           <w:b/>
         </w:rPr>
-        <w:t xml:space="preserve">If </w:t>
-      </w:r>
+        <w:t>If the Count of the Array</w:t>
+      </w:r>
+      <w:r>
+        <w:rPr>
+          <w:b/>
+        </w:rPr>
+        <w:t xml:space="preserve"> would make it </w:t>
+      </w:r>
+      <w:r>
+        <w:rPr>
+          <w:b/>
+        </w:rPr>
+        <w:t>equal to the Max Capacity of the array</w:t>
+      </w:r>
+      <w:r>
+        <w:rPr>
+          <w:b/>
+        </w:rPr>
+        <w:t xml:space="preserve"> then we need to create a new array which will double the array size.  It will copy all of the values for the old array, and add them in the appropriate indexes of the new array.  </w:t>
+      </w:r>
+    </w:p>
+    <w:p>
+      <w:pPr>
+        <w:rPr>
+          <w:b/>
+        </w:rPr>
+      </w:pPr>
+    </w:p>
+    <w:p>
+      <w:pPr>
+        <w:rPr>
+          <w:b/>
+        </w:rPr>
+      </w:pPr>
+      <w:r>
+        <w:rPr>
+          <w:b/>
+        </w:rPr>
+        <w:lastRenderedPageBreak/>
+        <w:t>When we add a new array.</w:t>
+      </w:r>
+    </w:p>
+    <w:p>
+      <w:pPr>
+        <w:rPr>
+          <w:b/>
+        </w:rPr>
+      </w:pPr>
+      <w:r>
+        <w:rPr>
+          <w:b/>
+        </w:rPr>
+        <w:t>We will need to loop through old array</w:t>
+      </w:r>
+    </w:p>
+    <w:p>
+      <w:pPr>
+        <w:rPr>
+          <w:b/>
+        </w:rPr>
+      </w:pPr>
+    </w:p>
+    <w:p>
+      <w:pPr>
+        <w:rPr>
+          <w:b/>
+        </w:rPr>
+      </w:pPr>
+      <w:r>
+        <w:rPr>
+          <w:b/>
+        </w:rPr>
+        <w:t>How does remove method work</w:t>
+      </w:r>
+    </w:p>
+    <w:p>
+      <w:pPr>
+        <w:rPr>
+          <w:b/>
+        </w:rPr>
+      </w:pPr>
+      <w:r>
+        <w:rPr>
+          <w:b/>
+        </w:rPr>
+        <w:t xml:space="preserve">We take an array, It has four numbers: </w:t>
+      </w:r>
+      <w:proofErr w:type="gramStart"/>
+      <w:r>
+        <w:rPr>
+          <w:b/>
+        </w:rPr>
+        <w:t>{ 1</w:t>
+      </w:r>
+      <w:proofErr w:type="gramEnd"/>
+      <w:r>
+        <w:rPr>
+          <w:b/>
+        </w:rPr>
+        <w:t>, 2, 3, 4 }</w:t>
+      </w:r>
+    </w:p>
+    <w:p>
+      <w:pPr>
+        <w:rPr>
+          <w:b/>
+        </w:rPr>
+      </w:pPr>
+      <w:r>
+        <w:rPr>
+          <w:b/>
+        </w:rPr>
+        <w:t>We want to remove 1</w:t>
+      </w:r>
+    </w:p>
+    <w:p>
+      <w:pPr>
+        <w:rPr>
+          <w:b/>
+        </w:rPr>
+      </w:pPr>
+      <w:r>
+        <w:rPr>
+          <w:b/>
+        </w:rPr>
+        <w:t>We loop through and find 1 in the array.</w:t>
+      </w:r>
+    </w:p>
+    <w:p>
+      <w:pPr>
+        <w:rPr>
+          <w:b/>
+        </w:rPr>
+      </w:pPr>
+    </w:p>
+    <w:p>
+      <w:pPr>
+        <w:rPr>
+          <w:b/>
+        </w:rPr>
+      </w:pPr>
+    </w:p>
+    <w:p>
       <w:proofErr w:type="spellStart"/>
       <w:r>
         <w:rPr>
           <w:b/>
         </w:rPr>
-        <w:t>the</w:t>
+        <w:t>IsItemFound</w:t>
       </w:r>
       <w:proofErr w:type="spellEnd"/>
-      <w:r>
-        <w:rPr>
-          <w:b/>
-        </w:rPr>
-        <w:t xml:space="preserve"> Count of the Array</w:t>
-      </w:r>
-      <w:r>
-        <w:rPr>
-          <w:b/>
-        </w:rPr>
-        <w:t xml:space="preserve"> would make it </w:t>
-      </w:r>
-      <w:r>
-        <w:rPr>
-          <w:b/>
-        </w:rPr>
-        <w:t>equal to the Max Capacity of the array</w:t>
-      </w:r>
-      <w:r>
-        <w:rPr>
-          <w:b/>
-        </w:rPr>
-        <w:t xml:space="preserve"> then we need to create a new array which will double the array size.  It will copy all of the values for the old array, and add them in the appropriate indexes of the new array.  </w:t>
-      </w:r>
     </w:p>
     <w:sectPr>
       <w:pgSz w:w="12240" w:h="15840"/>

</xml_diff>

<commit_message>
This version has the completed Unit Tests for the + Operator override method.
</commit_message>
<xml_diff>
--- a/6_Custom_List_Class_User_Stories_WORKING.docx
+++ b/6_Custom_List_Class_User_Stories_WORKING.docx
@@ -184,6 +184,47 @@
       <w:pPr>
         <w:rPr>
           <w:rFonts w:ascii="Calibri" w:hAnsi="Calibri"/>
+          <w:b/>
+          <w:color w:val="70AD47" w:themeColor="accent6"/>
+        </w:rPr>
+      </w:pPr>
+      <w:r>
+        <w:rPr>
+          <w:rFonts w:ascii="Calibri" w:hAnsi="Calibri"/>
+          <w:b/>
+          <w:color w:val="70AD47" w:themeColor="accent6"/>
+        </w:rPr>
+        <w:t xml:space="preserve">(10 points): </w:t>
+      </w:r>
+      <w:r>
+        <w:rPr>
+          <w:rFonts w:ascii="Calibri" w:hAnsi="Calibri"/>
+          <w:b/>
+          <w:color w:val="70AD47" w:themeColor="accent6"/>
+        </w:rPr>
+        <w:t xml:space="preserve">As a </w:t>
+      </w:r>
+      <w:r>
+        <w:rPr>
+          <w:rFonts w:ascii="Calibri" w:hAnsi="Calibri"/>
+          <w:b/>
+          <w:color w:val="70AD47" w:themeColor="accent6"/>
+        </w:rPr>
+        <w:t>developer</w:t>
+      </w:r>
+      <w:r>
+        <w:rPr>
+          <w:rFonts w:ascii="Calibri" w:hAnsi="Calibri"/>
+          <w:b/>
+          <w:color w:val="70AD47" w:themeColor="accent6"/>
+        </w:rPr>
+        <w:t>, I want to use a custom-built list class that stores its values in an array, so that I can store any data type in my collection.</w:t>
+      </w:r>
+    </w:p>
+    <w:p>
+      <w:pPr>
+        <w:rPr>
+          <w:rFonts w:ascii="Calibri" w:hAnsi="Calibri"/>
           <w:color w:val="000000"/>
         </w:rPr>
       </w:pPr>
@@ -200,321 +241,260 @@
           <w:rFonts w:ascii="Calibri" w:hAnsi="Calibri"/>
           <w:color w:val="000000"/>
         </w:rPr>
-        <w:t xml:space="preserve"> </w:t>
-      </w:r>
-      <w:r>
-        <w:rPr>
-          <w:rFonts w:ascii="Calibri" w:hAnsi="Calibri"/>
-          <w:color w:val="000000"/>
+        <w:t xml:space="preserve"> As a developer, I want a </w:t>
+      </w:r>
+      <w:r>
+        <w:rPr>
+          <w:rFonts w:ascii="Calibri" w:hAnsi="Calibri"/>
+          <w:color w:val="000000"/>
+        </w:rPr>
+        <w:t xml:space="preserve">read-only </w:t>
+      </w:r>
+      <w:r>
+        <w:rPr>
+          <w:rFonts w:ascii="Calibri" w:hAnsi="Calibri"/>
+          <w:color w:val="000000"/>
+        </w:rPr>
+        <w:t>Count property implemented on the custom-built list class, so that I can get a count of the number of elements in my custom list class instance.</w:t>
+      </w:r>
+    </w:p>
+    <w:p>
+      <w:pPr>
+        <w:rPr>
+          <w:rFonts w:ascii="Calibri" w:hAnsi="Calibri"/>
+          <w:color w:val="000000"/>
+        </w:rPr>
+      </w:pPr>
+      <w:r>
+        <w:rPr>
+          <w:rFonts w:ascii="Calibri" w:hAnsi="Calibri"/>
+          <w:b/>
+          <w:color w:val="000000"/>
+        </w:rPr>
+        <w:t>(10 points):</w:t>
+      </w:r>
+      <w:r>
+        <w:rPr>
+          <w:rFonts w:ascii="Calibri" w:hAnsi="Calibri"/>
+          <w:color w:val="000000"/>
+        </w:rPr>
+        <w:t xml:space="preserve"> As a developer, I want a Capacity property implemented on the custom-built list class, so that I can publicly see the size of my </w:t>
+      </w:r>
+      <w:r>
+        <w:rPr>
+          <w:rFonts w:ascii="Calibri" w:hAnsi="Calibri"/>
+          <w:color w:val="000000"/>
+        </w:rPr>
+        <w:t>private array</w:t>
+      </w:r>
+      <w:r>
+        <w:rPr>
+          <w:rFonts w:ascii="Calibri" w:hAnsi="Calibri"/>
+          <w:color w:val="000000"/>
+        </w:rPr>
+        <w:t>.</w:t>
+      </w:r>
+    </w:p>
+    <w:p>
+      <w:pPr>
+        <w:rPr>
+          <w:rFonts w:ascii="Calibri" w:hAnsi="Calibri"/>
+          <w:b/>
+          <w:color w:val="70AD47" w:themeColor="accent6"/>
+        </w:rPr>
+      </w:pPr>
+      <w:r>
+        <w:rPr>
+          <w:rFonts w:ascii="Calibri" w:hAnsi="Calibri"/>
+          <w:b/>
+          <w:color w:val="70AD47" w:themeColor="accent6"/>
+        </w:rPr>
+        <w:t>(10 points): As a developer, I want to create a C# index</w:t>
+      </w:r>
+      <w:r>
+        <w:rPr>
+          <w:rFonts w:ascii="Calibri" w:hAnsi="Calibri"/>
+          <w:b/>
+          <w:color w:val="70AD47" w:themeColor="accent6"/>
+        </w:rPr>
+        <w:t>er</w:t>
+      </w:r>
+      <w:r>
+        <w:rPr>
+          <w:rFonts w:ascii="Calibri" w:hAnsi="Calibri"/>
+          <w:b/>
+          <w:color w:val="70AD47" w:themeColor="accent6"/>
+        </w:rPr>
+        <w:t xml:space="preserve"> so that I can make the objects in my list accessible via index.</w:t>
+      </w:r>
+      <w:r>
+        <w:rPr>
+          <w:rFonts w:ascii="Calibri" w:hAnsi="Calibri"/>
+          <w:b/>
+          <w:color w:val="70AD47" w:themeColor="accent6"/>
+        </w:rPr>
+        <w:t xml:space="preserve"> I want to properly ensure that a user cannot access an </w:t>
+      </w:r>
+      <w:r>
+        <w:rPr>
+          <w:rFonts w:ascii="Calibri" w:hAnsi="Calibri"/>
+          <w:b/>
+          <w:color w:val="70AD47" w:themeColor="accent6"/>
+        </w:rPr>
+        <w:t>out-of-bounds index.</w:t>
+      </w:r>
+    </w:p>
+    <w:p>
+      <w:pPr>
+        <w:rPr>
+          <w:rFonts w:ascii="Calibri" w:hAnsi="Calibri"/>
+          <w:b/>
+          <w:color w:val="70AD47" w:themeColor="accent6"/>
+        </w:rPr>
+      </w:pPr>
+      <w:r>
+        <w:rPr>
+          <w:rFonts w:ascii="Calibri" w:hAnsi="Calibri"/>
+          <w:b/>
+          <w:color w:val="70AD47" w:themeColor="accent6"/>
+        </w:rPr>
+        <w:t xml:space="preserve">(10 points): As a developer, I want the ability to add an object to an instance of my custom-built list class by imitating the C# </w:t>
+      </w:r>
+      <w:proofErr w:type="gramStart"/>
+      <w:r>
+        <w:rPr>
+          <w:rFonts w:ascii="Calibri" w:hAnsi="Calibri"/>
+          <w:b/>
+          <w:color w:val="70AD47" w:themeColor="accent6"/>
+        </w:rPr>
+        <w:t>Add(</w:t>
+      </w:r>
+      <w:proofErr w:type="gramEnd"/>
+      <w:r>
+        <w:rPr>
+          <w:rFonts w:ascii="Calibri" w:hAnsi="Calibri"/>
+          <w:b/>
+          <w:color w:val="70AD47" w:themeColor="accent6"/>
+        </w:rPr>
+        <w:t>) method.</w:t>
+      </w:r>
+    </w:p>
+    <w:p>
+      <w:pPr>
+        <w:rPr>
+          <w:rFonts w:ascii="Calibri" w:hAnsi="Calibri"/>
+          <w:b/>
+          <w:color w:val="70AD47" w:themeColor="accent6"/>
+        </w:rPr>
+      </w:pPr>
+      <w:r>
+        <w:rPr>
+          <w:rFonts w:ascii="Calibri" w:hAnsi="Calibri"/>
+          <w:b/>
+          <w:color w:val="70AD47" w:themeColor="accent6"/>
+        </w:rPr>
+        <w:t xml:space="preserve">(10 points): As a developer, I want the ability to remove an object from an instance of my custom-built list class by imitating the C# </w:t>
+      </w:r>
+      <w:proofErr w:type="gramStart"/>
+      <w:r>
+        <w:rPr>
+          <w:rFonts w:ascii="Calibri" w:hAnsi="Calibri"/>
+          <w:b/>
+          <w:color w:val="70AD47" w:themeColor="accent6"/>
+        </w:rPr>
+        <w:t>Remove(</w:t>
+      </w:r>
+      <w:proofErr w:type="gramEnd"/>
+      <w:r>
+        <w:rPr>
+          <w:rFonts w:ascii="Calibri" w:hAnsi="Calibri"/>
+          <w:b/>
+          <w:color w:val="70AD47" w:themeColor="accent6"/>
+        </w:rPr>
+        <w:t>) method.</w:t>
+      </w:r>
+    </w:p>
+    <w:p>
+      <w:pPr>
+        <w:rPr>
+          <w:rFonts w:ascii="Calibri" w:hAnsi="Calibri"/>
+          <w:b/>
+          <w:color w:val="70AD47" w:themeColor="accent6"/>
+        </w:rPr>
+      </w:pPr>
+      <w:r>
+        <w:rPr>
+          <w:rFonts w:ascii="Calibri" w:hAnsi="Calibri"/>
+          <w:b/>
+          <w:color w:val="70AD47" w:themeColor="accent6"/>
+        </w:rPr>
+        <w:t xml:space="preserve">(10 points): </w:t>
+      </w:r>
+      <w:r>
+        <w:rPr>
+          <w:rFonts w:ascii="Calibri" w:hAnsi="Calibri"/>
+          <w:b/>
+          <w:color w:val="70AD47" w:themeColor="accent6"/>
         </w:rPr>
         <w:t xml:space="preserve">As a </w:t>
       </w:r>
       <w:r>
         <w:rPr>
           <w:rFonts w:ascii="Calibri" w:hAnsi="Calibri"/>
-          <w:color w:val="000000"/>
+          <w:b/>
+          <w:color w:val="70AD47" w:themeColor="accent6"/>
         </w:rPr>
         <w:t>developer</w:t>
       </w:r>
       <w:r>
         <w:rPr>
           <w:rFonts w:ascii="Calibri" w:hAnsi="Calibri"/>
-          <w:color w:val="000000"/>
-        </w:rPr>
-        <w:t>, I want to use a custom-built list class that stores its values in an array, so that I can store any data type in my collection.</w:t>
-      </w:r>
-    </w:p>
-    <w:p>
-      <w:pPr>
-        <w:rPr>
-          <w:rFonts w:ascii="Calibri" w:hAnsi="Calibri"/>
-          <w:color w:val="000000"/>
-        </w:rPr>
-      </w:pPr>
-      <w:r>
-        <w:rPr>
-          <w:rFonts w:ascii="Calibri" w:hAnsi="Calibri"/>
-          <w:b/>
-          <w:color w:val="000000"/>
-        </w:rPr>
-        <w:t>(10 points):</w:t>
-      </w:r>
-      <w:r>
-        <w:rPr>
-          <w:rFonts w:ascii="Calibri" w:hAnsi="Calibri"/>
-          <w:color w:val="000000"/>
-        </w:rPr>
-        <w:t xml:space="preserve"> As a developer, I want a </w:t>
-      </w:r>
-      <w:r>
-        <w:rPr>
-          <w:rFonts w:ascii="Calibri" w:hAnsi="Calibri"/>
-          <w:color w:val="000000"/>
-        </w:rPr>
-        <w:t xml:space="preserve">read-only </w:t>
-      </w:r>
-      <w:r>
-        <w:rPr>
-          <w:rFonts w:ascii="Calibri" w:hAnsi="Calibri"/>
-          <w:color w:val="000000"/>
-        </w:rPr>
-        <w:t xml:space="preserve">Count property implemented on the custom-built list </w:t>
-      </w:r>
-      <w:bookmarkStart w:id="0" w:name="_GoBack"/>
-      <w:bookmarkEnd w:id="0"/>
-      <w:r>
-        <w:rPr>
-          <w:rFonts w:ascii="Calibri" w:hAnsi="Calibri"/>
-          <w:color w:val="000000"/>
-        </w:rPr>
-        <w:t>class, so that I can get a count of the number of elements in my custom list class instance.</w:t>
-      </w:r>
-    </w:p>
-    <w:p>
-      <w:pPr>
-        <w:rPr>
-          <w:rFonts w:ascii="Calibri" w:hAnsi="Calibri"/>
-          <w:color w:val="000000"/>
-        </w:rPr>
-      </w:pPr>
-      <w:r>
-        <w:rPr>
-          <w:rFonts w:ascii="Calibri" w:hAnsi="Calibri"/>
-          <w:b/>
-          <w:color w:val="000000"/>
-        </w:rPr>
-        <w:t>(10 points):</w:t>
-      </w:r>
-      <w:r>
-        <w:rPr>
-          <w:rFonts w:ascii="Calibri" w:hAnsi="Calibri"/>
-          <w:color w:val="000000"/>
-        </w:rPr>
-        <w:t xml:space="preserve"> As a developer, I want a Capacity property implemented on the custom-built list class, so that I can publicly see the size of my </w:t>
-      </w:r>
-      <w:r>
-        <w:rPr>
-          <w:rFonts w:ascii="Calibri" w:hAnsi="Calibri"/>
-          <w:color w:val="000000"/>
-        </w:rPr>
-        <w:t>private array</w:t>
-      </w:r>
-      <w:r>
-        <w:rPr>
-          <w:rFonts w:ascii="Calibri" w:hAnsi="Calibri"/>
-          <w:color w:val="000000"/>
-        </w:rPr>
-        <w:t>.</w:t>
-      </w:r>
-    </w:p>
-    <w:p>
-      <w:pPr>
-        <w:rPr>
-          <w:rFonts w:ascii="Calibri" w:hAnsi="Calibri"/>
-          <w:color w:val="000000"/>
-        </w:rPr>
-      </w:pPr>
-      <w:r>
-        <w:rPr>
-          <w:rFonts w:ascii="Calibri" w:hAnsi="Calibri"/>
-          <w:b/>
-          <w:color w:val="000000"/>
-        </w:rPr>
-        <w:t>(10 points):</w:t>
-      </w:r>
-      <w:r>
-        <w:rPr>
-          <w:rFonts w:ascii="Calibri" w:hAnsi="Calibri"/>
-          <w:color w:val="000000"/>
-        </w:rPr>
-        <w:t xml:space="preserve"> As a developer, I want to create a C# index</w:t>
-      </w:r>
-      <w:r>
-        <w:rPr>
-          <w:rFonts w:ascii="Calibri" w:hAnsi="Calibri"/>
-          <w:color w:val="000000"/>
-        </w:rPr>
-        <w:t>er</w:t>
-      </w:r>
-      <w:r>
-        <w:rPr>
-          <w:rFonts w:ascii="Calibri" w:hAnsi="Calibri"/>
-          <w:color w:val="000000"/>
-        </w:rPr>
-        <w:t xml:space="preserve"> so that I can make the objects in my list accessible via index.</w:t>
-      </w:r>
-      <w:r>
-        <w:rPr>
-          <w:rFonts w:ascii="Calibri" w:hAnsi="Calibri"/>
-          <w:color w:val="000000"/>
-        </w:rPr>
-        <w:t xml:space="preserve"> I want to properly ensure that a user cannot access an </w:t>
-      </w:r>
-      <w:r>
-        <w:rPr>
-          <w:rFonts w:ascii="Calibri" w:hAnsi="Calibri"/>
-          <w:color w:val="000000"/>
-        </w:rPr>
-        <w:t>out-of-bounds index.</w:t>
-      </w:r>
-    </w:p>
-    <w:p>
-      <w:pPr>
-        <w:rPr>
-          <w:rFonts w:ascii="Calibri" w:hAnsi="Calibri"/>
-          <w:color w:val="000000"/>
-        </w:rPr>
-      </w:pPr>
-      <w:r>
-        <w:rPr>
-          <w:rFonts w:ascii="Calibri" w:hAnsi="Calibri"/>
-          <w:b/>
-          <w:color w:val="000000"/>
-        </w:rPr>
-        <w:t>(10 points):</w:t>
-      </w:r>
-      <w:r>
-        <w:rPr>
-          <w:rFonts w:ascii="Calibri" w:hAnsi="Calibri"/>
-          <w:color w:val="000000"/>
-        </w:rPr>
-        <w:t xml:space="preserve"> As a developer, I want the ability to add an object to an instance of my custom-built list class by imitating the C# </w:t>
+          <w:b/>
+          <w:color w:val="70AD47" w:themeColor="accent6"/>
+        </w:rPr>
+        <w:t xml:space="preserve">, I want to be able to override the </w:t>
+      </w:r>
+      <w:proofErr w:type="spellStart"/>
+      <w:r>
+        <w:rPr>
+          <w:rFonts w:ascii="Calibri" w:hAnsi="Calibri"/>
+          <w:b/>
+          <w:color w:val="70AD47" w:themeColor="accent6"/>
+        </w:rPr>
+        <w:t>ToString</w:t>
+      </w:r>
+      <w:proofErr w:type="spellEnd"/>
+      <w:r>
+        <w:rPr>
+          <w:rFonts w:ascii="Calibri" w:hAnsi="Calibri"/>
+          <w:b/>
+          <w:color w:val="70AD47" w:themeColor="accent6"/>
+        </w:rPr>
+        <w:t xml:space="preserve"> method that converts the contents of the custom list to a string.</w:t>
+      </w:r>
+      <w:r>
+        <w:rPr>
+          <w:rFonts w:ascii="Calibri" w:hAnsi="Calibri"/>
+          <w:b/>
+          <w:color w:val="70AD47" w:themeColor="accent6"/>
+        </w:rPr>
+        <w:t xml:space="preserve"> HINT: You can </w:t>
       </w:r>
       <w:proofErr w:type="gramStart"/>
       <w:r>
         <w:rPr>
           <w:rFonts w:ascii="Calibri" w:hAnsi="Calibri"/>
-          <w:color w:val="000000"/>
-        </w:rPr>
-        <w:t>Add(</w:t>
-      </w:r>
-      <w:proofErr w:type="gramEnd"/>
-      <w:r>
-        <w:rPr>
-          <w:rFonts w:ascii="Calibri" w:hAnsi="Calibri"/>
-          <w:color w:val="000000"/>
-        </w:rPr>
-        <w:t>) method.</w:t>
-      </w:r>
-    </w:p>
-    <w:p>
-      <w:pPr>
-        <w:rPr>
-          <w:rFonts w:ascii="Calibri" w:hAnsi="Calibri"/>
-          <w:color w:val="000000"/>
-        </w:rPr>
-      </w:pPr>
-      <w:r>
-        <w:rPr>
-          <w:rFonts w:ascii="Calibri" w:hAnsi="Calibri"/>
-          <w:b/>
-          <w:color w:val="000000"/>
-        </w:rPr>
-        <w:t>(10 points):</w:t>
-      </w:r>
-      <w:r>
-        <w:rPr>
-          <w:rFonts w:ascii="Calibri" w:hAnsi="Calibri"/>
-          <w:color w:val="000000"/>
-        </w:rPr>
-        <w:t xml:space="preserve"> As a developer, I want the ability to remove an object from an instance of my custom-built list class by imitating the C# </w:t>
-      </w:r>
-      <w:proofErr w:type="gramStart"/>
-      <w:r>
-        <w:rPr>
-          <w:rFonts w:ascii="Calibri" w:hAnsi="Calibri"/>
-          <w:color w:val="000000"/>
-        </w:rPr>
-        <w:t>Remove(</w:t>
-      </w:r>
-      <w:proofErr w:type="gramEnd"/>
-      <w:r>
-        <w:rPr>
-          <w:rFonts w:ascii="Calibri" w:hAnsi="Calibri"/>
-          <w:color w:val="000000"/>
-        </w:rPr>
-        <w:t>) method.</w:t>
-      </w:r>
-    </w:p>
-    <w:p>
-      <w:pPr>
-        <w:rPr>
-          <w:rFonts w:ascii="Calibri" w:hAnsi="Calibri"/>
-          <w:color w:val="000000"/>
-        </w:rPr>
-      </w:pPr>
-      <w:r>
-        <w:rPr>
-          <w:rFonts w:ascii="Calibri" w:hAnsi="Calibri"/>
-          <w:b/>
-          <w:color w:val="000000"/>
-        </w:rPr>
-        <w:t>(10 points):</w:t>
-      </w:r>
-      <w:r>
-        <w:rPr>
-          <w:rFonts w:ascii="Calibri" w:hAnsi="Calibri"/>
-          <w:color w:val="000000"/>
-        </w:rPr>
-        <w:t xml:space="preserve"> </w:t>
-      </w:r>
-      <w:r>
-        <w:rPr>
-          <w:rFonts w:ascii="Calibri" w:hAnsi="Calibri"/>
-          <w:color w:val="000000"/>
-        </w:rPr>
-        <w:t xml:space="preserve">As a </w:t>
-      </w:r>
-      <w:r>
-        <w:rPr>
-          <w:rFonts w:ascii="Calibri" w:hAnsi="Calibri"/>
-          <w:color w:val="000000"/>
-        </w:rPr>
-        <w:t>developer</w:t>
-      </w:r>
-      <w:r>
-        <w:rPr>
-          <w:rFonts w:ascii="Calibri" w:hAnsi="Calibri"/>
-          <w:color w:val="000000"/>
-        </w:rPr>
-        <w:t xml:space="preserve">, I want to be able to override the </w:t>
+          <w:b/>
+          <w:color w:val="70AD47" w:themeColor="accent6"/>
+        </w:rPr>
+        <w:t>use .</w:t>
       </w:r>
       <w:proofErr w:type="spellStart"/>
       <w:r>
         <w:rPr>
           <w:rFonts w:ascii="Calibri" w:hAnsi="Calibri"/>
-          <w:color w:val="000000"/>
-        </w:rPr>
-        <w:t>ToString</w:t>
-      </w:r>
-      <w:proofErr w:type="spellEnd"/>
-      <w:r>
-        <w:rPr>
-          <w:rFonts w:ascii="Calibri" w:hAnsi="Calibri"/>
-          <w:color w:val="000000"/>
-        </w:rPr>
-        <w:t xml:space="preserve"> method that converts the contents of the custom list to a string.</w:t>
-      </w:r>
-      <w:r>
-        <w:rPr>
-          <w:rFonts w:ascii="Calibri" w:hAnsi="Calibri"/>
-          <w:color w:val="000000"/>
-        </w:rPr>
-        <w:t xml:space="preserve"> HINT: You can </w:t>
-      </w:r>
-      <w:proofErr w:type="gramStart"/>
-      <w:r>
-        <w:rPr>
-          <w:rFonts w:ascii="Calibri" w:hAnsi="Calibri"/>
-          <w:color w:val="000000"/>
-        </w:rPr>
-        <w:t>use .</w:t>
-      </w:r>
-      <w:proofErr w:type="spellStart"/>
-      <w:r>
-        <w:rPr>
-          <w:rFonts w:ascii="Calibri" w:hAnsi="Calibri"/>
-          <w:color w:val="000000"/>
+          <w:b/>
+          <w:color w:val="70AD47" w:themeColor="accent6"/>
         </w:rPr>
         <w:t>ToString</w:t>
       </w:r>
@@ -523,7 +503,8 @@
       <w:r>
         <w:rPr>
           <w:rFonts w:ascii="Calibri" w:hAnsi="Calibri"/>
-          <w:color w:val="000000"/>
+          <w:b/>
+          <w:color w:val="70AD47" w:themeColor="accent6"/>
         </w:rPr>
         <w:t>() inside the method for this</w:t>
       </w:r>
@@ -1652,15 +1633,247 @@
       </w:pPr>
     </w:p>
     <w:p>
+      <w:pPr>
+        <w:rPr>
+          <w:rFonts w:ascii="Calibri" w:hAnsi="Calibri"/>
+          <w:color w:val="000000"/>
+        </w:rPr>
+      </w:pPr>
+      <w:r>
+        <w:rPr>
+          <w:rFonts w:ascii="Calibri" w:hAnsi="Calibri"/>
+          <w:b/>
+          <w:color w:val="000000"/>
+        </w:rPr>
+        <w:t>(10 points):</w:t>
+      </w:r>
+      <w:r>
+        <w:rPr>
+          <w:rFonts w:ascii="Calibri" w:hAnsi="Calibri"/>
+          <w:color w:val="000000"/>
+        </w:rPr>
+        <w:t xml:space="preserve"> As a developer, I want to be able to overload the + operator, so that I can add two instances of the custom list class together.</w:t>
+      </w:r>
+    </w:p>
+    <w:p>
+      <w:pPr>
+        <w:pStyle w:val="ListParagraph"/>
+        <w:numPr>
+          <w:ilvl w:val="0"/>
+          <w:numId w:val="5"/>
+        </w:numPr>
+        <w:rPr>
+          <w:rFonts w:ascii="Calibri" w:hAnsi="Calibri"/>
+          <w:color w:val="000000"/>
+        </w:rPr>
+      </w:pPr>
+      <w:r>
+        <w:rPr>
+          <w:rFonts w:ascii="Calibri" w:hAnsi="Calibri"/>
+          <w:color w:val="000000"/>
+        </w:rPr>
+        <w:t xml:space="preserve">List&lt;int&gt; </w:t>
+      </w:r>
+      <w:r>
+        <w:rPr>
+          <w:rFonts w:ascii="Calibri" w:hAnsi="Calibri"/>
+          <w:color w:val="000000"/>
+        </w:rPr>
+        <w:t>one</w:t>
+      </w:r>
+      <w:r>
+        <w:rPr>
+          <w:rFonts w:ascii="Calibri" w:hAnsi="Calibri"/>
+          <w:color w:val="000000"/>
+        </w:rPr>
+        <w:t xml:space="preserve"> = new List&lt;int</w:t>
+      </w:r>
+      <w:proofErr w:type="gramStart"/>
+      <w:r>
+        <w:rPr>
+          <w:rFonts w:ascii="Calibri" w:hAnsi="Calibri"/>
+          <w:color w:val="000000"/>
+        </w:rPr>
+        <w:t>&gt;(</w:t>
+      </w:r>
+      <w:proofErr w:type="gramEnd"/>
+      <w:r>
+        <w:rPr>
+          <w:rFonts w:ascii="Calibri" w:hAnsi="Calibri"/>
+          <w:color w:val="000000"/>
+        </w:rPr>
+        <w:t>)</w:t>
+      </w:r>
+      <w:r>
+        <w:rPr>
+          <w:rFonts w:ascii="Calibri" w:hAnsi="Calibri"/>
+          <w:color w:val="000000"/>
+        </w:rPr>
+        <w:t xml:space="preserve"> {1,3,5}</w:t>
+      </w:r>
+      <w:r>
+        <w:rPr>
+          <w:rFonts w:ascii="Calibri" w:hAnsi="Calibri"/>
+          <w:color w:val="000000"/>
+        </w:rPr>
+        <w:t xml:space="preserve">; and List&lt;int&gt; </w:t>
+      </w:r>
+      <w:r>
+        <w:rPr>
+          <w:rFonts w:ascii="Calibri" w:hAnsi="Calibri"/>
+          <w:color w:val="000000"/>
+        </w:rPr>
+        <w:t>two</w:t>
+      </w:r>
+      <w:r>
+        <w:rPr>
+          <w:rFonts w:ascii="Calibri" w:hAnsi="Calibri"/>
+          <w:color w:val="000000"/>
+        </w:rPr>
+        <w:t xml:space="preserve"> = new List&lt;int&gt;()</w:t>
+      </w:r>
+      <w:r>
+        <w:rPr>
+          <w:rFonts w:ascii="Calibri" w:hAnsi="Calibri"/>
+          <w:color w:val="000000"/>
+        </w:rPr>
+        <w:t xml:space="preserve"> {2,4,6}</w:t>
+      </w:r>
+      <w:r>
+        <w:rPr>
+          <w:rFonts w:ascii="Calibri" w:hAnsi="Calibri"/>
+          <w:color w:val="000000"/>
+        </w:rPr>
+        <w:t>;</w:t>
+      </w:r>
+    </w:p>
+    <w:p>
+      <w:pPr>
+        <w:pStyle w:val="ListParagraph"/>
+        <w:numPr>
+          <w:ilvl w:val="0"/>
+          <w:numId w:val="5"/>
+        </w:numPr>
+        <w:rPr>
+          <w:rFonts w:ascii="Calibri" w:hAnsi="Calibri"/>
+          <w:color w:val="000000"/>
+        </w:rPr>
+      </w:pPr>
+      <w:r>
+        <w:rPr>
+          <w:rFonts w:ascii="Calibri" w:hAnsi="Calibri"/>
+          <w:color w:val="000000"/>
+        </w:rPr>
+        <w:t>List&lt;int&gt; result = one + two;</w:t>
+      </w:r>
+    </w:p>
+    <w:p>
+      <w:pPr>
+        <w:pStyle w:val="ListParagraph"/>
+        <w:numPr>
+          <w:ilvl w:val="0"/>
+          <w:numId w:val="5"/>
+        </w:numPr>
+        <w:rPr>
+          <w:rFonts w:ascii="Calibri" w:hAnsi="Calibri"/>
+          <w:color w:val="000000"/>
+        </w:rPr>
+      </w:pPr>
+      <w:r>
+        <w:rPr>
+          <w:rFonts w:ascii="Calibri" w:hAnsi="Calibri"/>
+          <w:color w:val="000000"/>
+        </w:rPr>
+        <w:t>result has 1,3,5,2,4,6</w:t>
+      </w:r>
+    </w:p>
+    <w:p>
+      <w:bookmarkStart w:id="0" w:name="_GoBack"/>
+      <w:r>
+        <w:t xml:space="preserve">Get two </w:t>
+      </w:r>
       <w:proofErr w:type="spellStart"/>
       <w:r>
-        <w:rPr>
-          <w:b/>
-        </w:rPr>
-        <w:t>IsItemFound</w:t>
+        <w:t>CustomList</w:t>
       </w:r>
       <w:proofErr w:type="spellEnd"/>
-    </w:p>
+      <w:r>
+        <w:t xml:space="preserve"> </w:t>
+      </w:r>
+      <w:proofErr w:type="spellStart"/>
+      <w:r>
+        <w:t>customList</w:t>
+      </w:r>
+      <w:proofErr w:type="spellEnd"/>
+      <w:r>
+        <w:t xml:space="preserve"> objects.</w:t>
+      </w:r>
+    </w:p>
+    <w:bookmarkEnd w:id="0"/>
+    <w:p>
+      <w:r>
+        <w:t>Get Count of array 1 = count1</w:t>
+      </w:r>
+    </w:p>
+    <w:p>
+      <w:proofErr w:type="spellStart"/>
+      <w:r>
+        <w:t>GetCount</w:t>
+      </w:r>
+      <w:proofErr w:type="spellEnd"/>
+      <w:r>
+        <w:t xml:space="preserve"> of array 2 = count2</w:t>
+      </w:r>
+    </w:p>
+    <w:p>
+      <w:r>
+        <w:t xml:space="preserve">Add counts to get size of new array following max capacity definition = </w:t>
+      </w:r>
+      <w:proofErr w:type="spellStart"/>
+      <w:r>
+        <w:t>newCount</w:t>
+      </w:r>
+      <w:proofErr w:type="spellEnd"/>
+    </w:p>
+    <w:p>
+      <w:r>
+        <w:t>Create new array</w:t>
+      </w:r>
+    </w:p>
+    <w:p>
+      <w:r>
+        <w:t>Loop through first array count1 times and add 1</w:t>
+      </w:r>
+      <w:r>
+        <w:rPr>
+          <w:vertAlign w:val="superscript"/>
+        </w:rPr>
+        <w:t>st</w:t>
+      </w:r>
+      <w:r>
+        <w:t xml:space="preserve"> array values</w:t>
+      </w:r>
+    </w:p>
+    <w:p>
+      <w:r>
+        <w:t>Loop through second array count2 times and add 2</w:t>
+      </w:r>
+      <w:r>
+        <w:rPr>
+          <w:vertAlign w:val="superscript"/>
+        </w:rPr>
+        <w:t>nd</w:t>
+      </w:r>
+      <w:r>
+        <w:t xml:space="preserve"> array values.</w:t>
+      </w:r>
+    </w:p>
+    <w:p>
+      <w:r>
+        <w:t xml:space="preserve"> </w:t>
+      </w:r>
+    </w:p>
+    <w:p/>
     <w:sectPr>
       <w:pgSz w:w="12240" w:h="15840"/>
       <w:pgMar w:top="1440" w:right="1440" w:bottom="1440" w:left="1440" w:header="720" w:footer="720" w:gutter="0"/>

</xml_diff>

<commit_message>
-Created Operator Overload documentation text file.
</commit_message>
<xml_diff>
--- a/6_Custom_List_Class_User_Stories_WORKING.docx
+++ b/6_Custom_List_Class_User_Stories_WORKING.docx
@@ -225,35 +225,31 @@
       <w:pPr>
         <w:rPr>
           <w:rFonts w:ascii="Calibri" w:hAnsi="Calibri"/>
-          <w:color w:val="000000"/>
-        </w:rPr>
-      </w:pPr>
-      <w:r>
-        <w:rPr>
-          <w:rFonts w:ascii="Calibri" w:hAnsi="Calibri"/>
-          <w:b/>
-          <w:color w:val="000000"/>
-        </w:rPr>
-        <w:t>(10 points):</w:t>
-      </w:r>
-      <w:r>
-        <w:rPr>
-          <w:rFonts w:ascii="Calibri" w:hAnsi="Calibri"/>
-          <w:color w:val="000000"/>
-        </w:rPr>
-        <w:t xml:space="preserve"> As a developer, I want a </w:t>
-      </w:r>
-      <w:r>
-        <w:rPr>
-          <w:rFonts w:ascii="Calibri" w:hAnsi="Calibri"/>
-          <w:color w:val="000000"/>
+          <w:b/>
+          <w:color w:val="70AD47" w:themeColor="accent6"/>
+        </w:rPr>
+      </w:pPr>
+      <w:r>
+        <w:rPr>
+          <w:rFonts w:ascii="Calibri" w:hAnsi="Calibri"/>
+          <w:b/>
+          <w:color w:val="70AD47" w:themeColor="accent6"/>
+        </w:rPr>
+        <w:t xml:space="preserve">(10 points): As a developer, I want a </w:t>
+      </w:r>
+      <w:r>
+        <w:rPr>
+          <w:rFonts w:ascii="Calibri" w:hAnsi="Calibri"/>
+          <w:b/>
+          <w:color w:val="70AD47" w:themeColor="accent6"/>
         </w:rPr>
         <w:t xml:space="preserve">read-only </w:t>
       </w:r>
       <w:r>
         <w:rPr>
           <w:rFonts w:ascii="Calibri" w:hAnsi="Calibri"/>
-          <w:color w:val="000000"/>
+          <w:b/>
+          <w:color w:val="70AD47" w:themeColor="accent6"/>
         </w:rPr>
         <w:t>Count property implemented on the custom-built list class, so that I can get a count of the number of elements in my custom list class instance.</w:t>
       </w:r>
@@ -262,35 +258,31 @@
       <w:pPr>
         <w:rPr>
           <w:rFonts w:ascii="Calibri" w:hAnsi="Calibri"/>
-          <w:color w:val="000000"/>
-        </w:rPr>
-      </w:pPr>
-      <w:r>
-        <w:rPr>
-          <w:rFonts w:ascii="Calibri" w:hAnsi="Calibri"/>
-          <w:b/>
-          <w:color w:val="000000"/>
-        </w:rPr>
-        <w:t>(10 points):</w:t>
-      </w:r>
-      <w:r>
-        <w:rPr>
-          <w:rFonts w:ascii="Calibri" w:hAnsi="Calibri"/>
-          <w:color w:val="000000"/>
-        </w:rPr>
-        <w:t xml:space="preserve"> As a developer, I want a Capacity property implemented on the custom-built list class, so that I can publicly see the size of my </w:t>
-      </w:r>
-      <w:r>
-        <w:rPr>
-          <w:rFonts w:ascii="Calibri" w:hAnsi="Calibri"/>
-          <w:color w:val="000000"/>
+          <w:b/>
+          <w:color w:val="70AD47" w:themeColor="accent6"/>
+        </w:rPr>
+      </w:pPr>
+      <w:r>
+        <w:rPr>
+          <w:rFonts w:ascii="Calibri" w:hAnsi="Calibri"/>
+          <w:b/>
+          <w:color w:val="70AD47" w:themeColor="accent6"/>
+        </w:rPr>
+        <w:t xml:space="preserve">(10 points): As a developer, I want a Capacity property implemented on the custom-built list class, so that I can publicly see the size of my </w:t>
+      </w:r>
+      <w:r>
+        <w:rPr>
+          <w:rFonts w:ascii="Calibri" w:hAnsi="Calibri"/>
+          <w:b/>
+          <w:color w:val="70AD47" w:themeColor="accent6"/>
         </w:rPr>
         <w:t>private array</w:t>
       </w:r>
       <w:r>
         <w:rPr>
           <w:rFonts w:ascii="Calibri" w:hAnsi="Calibri"/>
-          <w:color w:val="000000"/>
+          <w:b/>
+          <w:color w:val="70AD47" w:themeColor="accent6"/>
         </w:rPr>
         <w:t>.</w:t>
       </w:r>
@@ -513,42 +505,42 @@
       <w:pPr>
         <w:rPr>
           <w:rFonts w:ascii="Calibri" w:hAnsi="Calibri"/>
-          <w:color w:val="000000"/>
-        </w:rPr>
-      </w:pPr>
-      <w:r>
-        <w:rPr>
-          <w:rFonts w:ascii="Calibri" w:hAnsi="Calibri"/>
-          <w:b/>
-          <w:color w:val="000000"/>
+          <w:color w:val="70AD47" w:themeColor="accent6"/>
+        </w:rPr>
+      </w:pPr>
+      <w:r>
+        <w:rPr>
+          <w:rFonts w:ascii="Calibri" w:hAnsi="Calibri"/>
+          <w:b/>
+          <w:color w:val="70AD47" w:themeColor="accent6"/>
         </w:rPr>
         <w:t>(10 points):</w:t>
       </w:r>
       <w:r>
         <w:rPr>
           <w:rFonts w:ascii="Calibri" w:hAnsi="Calibri"/>
-          <w:color w:val="000000"/>
+          <w:color w:val="70AD47" w:themeColor="accent6"/>
         </w:rPr>
         <w:t xml:space="preserve"> </w:t>
       </w:r>
       <w:r>
         <w:rPr>
           <w:rFonts w:ascii="Calibri" w:hAnsi="Calibri"/>
-          <w:color w:val="000000"/>
+          <w:color w:val="70AD47" w:themeColor="accent6"/>
         </w:rPr>
         <w:t xml:space="preserve">As a </w:t>
       </w:r>
       <w:r>
         <w:rPr>
           <w:rFonts w:ascii="Calibri" w:hAnsi="Calibri"/>
-          <w:color w:val="000000"/>
+          <w:color w:val="70AD47" w:themeColor="accent6"/>
         </w:rPr>
         <w:t>developer</w:t>
       </w:r>
       <w:r>
         <w:rPr>
           <w:rFonts w:ascii="Calibri" w:hAnsi="Calibri"/>
-          <w:color w:val="000000"/>
+          <w:color w:val="70AD47" w:themeColor="accent6"/>
         </w:rPr>
         <w:t>, I want to be able to overload the + operator, so that I can add two instances of the custom list class together.</w:t>
       </w:r>
@@ -562,35 +554,21 @@
         </w:numPr>
         <w:rPr>
           <w:rFonts w:ascii="Calibri" w:hAnsi="Calibri"/>
-          <w:color w:val="000000"/>
-        </w:rPr>
-      </w:pPr>
-      <w:r>
-        <w:rPr>
-          <w:rFonts w:ascii="Calibri" w:hAnsi="Calibri"/>
-          <w:color w:val="000000"/>
-        </w:rPr>
-        <w:t xml:space="preserve">List&lt;int&gt; </w:t>
-      </w:r>
-      <w:r>
-        <w:rPr>
-          <w:rFonts w:ascii="Calibri" w:hAnsi="Calibri"/>
-          <w:color w:val="000000"/>
-        </w:rPr>
-        <w:t>one</w:t>
-      </w:r>
-      <w:r>
-        <w:rPr>
-          <w:rFonts w:ascii="Calibri" w:hAnsi="Calibri"/>
-          <w:color w:val="000000"/>
-        </w:rPr>
-        <w:t xml:space="preserve"> = new List&lt;int</w:t>
+          <w:color w:val="70AD47" w:themeColor="accent6"/>
+        </w:rPr>
+      </w:pPr>
+      <w:r>
+        <w:rPr>
+          <w:rFonts w:ascii="Calibri" w:hAnsi="Calibri"/>
+          <w:color w:val="70AD47" w:themeColor="accent6"/>
+        </w:rPr>
+        <w:t>List&lt;int&gt; one = new List&lt;int</w:t>
       </w:r>
       <w:proofErr w:type="gramStart"/>
       <w:r>
         <w:rPr>
           <w:rFonts w:ascii="Calibri" w:hAnsi="Calibri"/>
-          <w:color w:val="000000"/>
+          <w:color w:val="70AD47" w:themeColor="accent6"/>
         </w:rPr>
         <w:t>&gt;(</w:t>
       </w:r>
@@ -598,51 +576,9 @@
       <w:r>
         <w:rPr>
           <w:rFonts w:ascii="Calibri" w:hAnsi="Calibri"/>
-          <w:color w:val="000000"/>
-        </w:rPr>
-        <w:t>)</w:t>
-      </w:r>
-      <w:r>
-        <w:rPr>
-          <w:rFonts w:ascii="Calibri" w:hAnsi="Calibri"/>
-          <w:color w:val="000000"/>
-        </w:rPr>
-        <w:t xml:space="preserve"> {1,3,5}</w:t>
-      </w:r>
-      <w:r>
-        <w:rPr>
-          <w:rFonts w:ascii="Calibri" w:hAnsi="Calibri"/>
-          <w:color w:val="000000"/>
-        </w:rPr>
-        <w:t xml:space="preserve">; and List&lt;int&gt; </w:t>
-      </w:r>
-      <w:r>
-        <w:rPr>
-          <w:rFonts w:ascii="Calibri" w:hAnsi="Calibri"/>
-          <w:color w:val="000000"/>
-        </w:rPr>
-        <w:t>two</w:t>
-      </w:r>
-      <w:r>
-        <w:rPr>
-          <w:rFonts w:ascii="Calibri" w:hAnsi="Calibri"/>
-          <w:color w:val="000000"/>
-        </w:rPr>
-        <w:t xml:space="preserve"> = new List&lt;int&gt;()</w:t>
-      </w:r>
-      <w:r>
-        <w:rPr>
-          <w:rFonts w:ascii="Calibri" w:hAnsi="Calibri"/>
-          <w:color w:val="000000"/>
-        </w:rPr>
-        <w:t xml:space="preserve"> {2,4,6}</w:t>
-      </w:r>
-      <w:r>
-        <w:rPr>
-          <w:rFonts w:ascii="Calibri" w:hAnsi="Calibri"/>
-          <w:color w:val="000000"/>
-        </w:rPr>
-        <w:t>;</w:t>
+          <w:color w:val="70AD47" w:themeColor="accent6"/>
+        </w:rPr>
+        <w:t>) {1,3,5}; and List&lt;int&gt; two = new List&lt;int&gt;() {2,4,6};</w:t>
       </w:r>
     </w:p>
     <w:p>
@@ -654,13 +590,13 @@
         </w:numPr>
         <w:rPr>
           <w:rFonts w:ascii="Calibri" w:hAnsi="Calibri"/>
-          <w:color w:val="000000"/>
-        </w:rPr>
-      </w:pPr>
-      <w:r>
-        <w:rPr>
-          <w:rFonts w:ascii="Calibri" w:hAnsi="Calibri"/>
-          <w:color w:val="000000"/>
+          <w:color w:val="70AD47" w:themeColor="accent6"/>
+        </w:rPr>
+      </w:pPr>
+      <w:r>
+        <w:rPr>
+          <w:rFonts w:ascii="Calibri" w:hAnsi="Calibri"/>
+          <w:color w:val="70AD47" w:themeColor="accent6"/>
         </w:rPr>
         <w:t>List&lt;int&gt; result = one + two;</w:t>
       </w:r>
@@ -674,20 +610,20 @@
         </w:numPr>
         <w:rPr>
           <w:rFonts w:ascii="Calibri" w:hAnsi="Calibri"/>
-          <w:color w:val="000000"/>
-        </w:rPr>
-      </w:pPr>
-      <w:r>
-        <w:rPr>
-          <w:rFonts w:ascii="Calibri" w:hAnsi="Calibri"/>
-          <w:color w:val="000000"/>
+          <w:color w:val="70AD47" w:themeColor="accent6"/>
+        </w:rPr>
+      </w:pPr>
+      <w:r>
+        <w:rPr>
+          <w:rFonts w:ascii="Calibri" w:hAnsi="Calibri"/>
+          <w:color w:val="70AD47" w:themeColor="accent6"/>
         </w:rPr>
         <w:t xml:space="preserve">result has </w:t>
       </w:r>
       <w:r>
         <w:rPr>
           <w:rFonts w:ascii="Calibri" w:hAnsi="Calibri"/>
-          <w:color w:val="000000"/>
+          <w:color w:val="70AD47" w:themeColor="accent6"/>
         </w:rPr>
         <w:t>1,3,5,2,4,6</w:t>
       </w:r>
@@ -696,42 +632,39 @@
       <w:pPr>
         <w:rPr>
           <w:rFonts w:ascii="Calibri" w:hAnsi="Calibri"/>
-          <w:color w:val="000000"/>
-        </w:rPr>
-      </w:pPr>
-      <w:r>
-        <w:rPr>
-          <w:rFonts w:ascii="Calibri" w:hAnsi="Calibri"/>
-          <w:b/>
-          <w:color w:val="000000"/>
-        </w:rPr>
-        <w:t>(10 points):</w:t>
-      </w:r>
-      <w:r>
-        <w:rPr>
-          <w:rFonts w:ascii="Calibri" w:hAnsi="Calibri"/>
-          <w:color w:val="000000"/>
-        </w:rPr>
-        <w:t xml:space="preserve"> </w:t>
-      </w:r>
-      <w:r>
-        <w:rPr>
-          <w:rFonts w:ascii="Calibri" w:hAnsi="Calibri"/>
-          <w:color w:val="000000"/>
+          <w:b/>
+          <w:color w:val="70AD47" w:themeColor="accent6"/>
+        </w:rPr>
+      </w:pPr>
+      <w:r>
+        <w:rPr>
+          <w:rFonts w:ascii="Calibri" w:hAnsi="Calibri"/>
+          <w:b/>
+          <w:color w:val="70AD47" w:themeColor="accent6"/>
+        </w:rPr>
+        <w:t xml:space="preserve">(10 points): </w:t>
+      </w:r>
+      <w:r>
+        <w:rPr>
+          <w:rFonts w:ascii="Calibri" w:hAnsi="Calibri"/>
+          <w:b/>
+          <w:color w:val="70AD47" w:themeColor="accent6"/>
         </w:rPr>
         <w:t xml:space="preserve">As a </w:t>
       </w:r>
       <w:r>
         <w:rPr>
           <w:rFonts w:ascii="Calibri" w:hAnsi="Calibri"/>
-          <w:color w:val="000000"/>
+          <w:b/>
+          <w:color w:val="70AD47" w:themeColor="accent6"/>
         </w:rPr>
         <w:t>developer</w:t>
       </w:r>
       <w:r>
         <w:rPr>
           <w:rFonts w:ascii="Calibri" w:hAnsi="Calibri"/>
-          <w:color w:val="000000"/>
+          <w:b/>
+          <w:color w:val="70AD47" w:themeColor="accent6"/>
         </w:rPr>
         <w:t>, I want to be able to overload the – operator, so that I can subtract one instance of a custom list class from another instance of a custom list class.</w:t>
       </w:r>
@@ -745,35 +678,24 @@
         </w:numPr>
         <w:rPr>
           <w:rFonts w:ascii="Calibri" w:hAnsi="Calibri"/>
-          <w:color w:val="000000"/>
-        </w:rPr>
-      </w:pPr>
-      <w:r>
-        <w:rPr>
-          <w:rFonts w:ascii="Calibri" w:hAnsi="Calibri"/>
-          <w:color w:val="000000"/>
-        </w:rPr>
-        <w:t xml:space="preserve">List&lt;int&gt; </w:t>
-      </w:r>
-      <w:r>
-        <w:rPr>
-          <w:rFonts w:ascii="Calibri" w:hAnsi="Calibri"/>
-          <w:color w:val="000000"/>
-        </w:rPr>
-        <w:t>one</w:t>
-      </w:r>
-      <w:r>
-        <w:rPr>
-          <w:rFonts w:ascii="Calibri" w:hAnsi="Calibri"/>
-          <w:color w:val="000000"/>
-        </w:rPr>
-        <w:t xml:space="preserve"> = new List&lt;int</w:t>
+          <w:b/>
+          <w:color w:val="70AD47" w:themeColor="accent6"/>
+        </w:rPr>
+      </w:pPr>
+      <w:r>
+        <w:rPr>
+          <w:rFonts w:ascii="Calibri" w:hAnsi="Calibri"/>
+          <w:b/>
+          <w:color w:val="70AD47" w:themeColor="accent6"/>
+        </w:rPr>
+        <w:t>List&lt;int&gt; one = new List&lt;int</w:t>
       </w:r>
       <w:proofErr w:type="gramStart"/>
       <w:r>
         <w:rPr>
           <w:rFonts w:ascii="Calibri" w:hAnsi="Calibri"/>
-          <w:color w:val="000000"/>
+          <w:b/>
+          <w:color w:val="70AD47" w:themeColor="accent6"/>
         </w:rPr>
         <w:t>&gt;(</w:t>
       </w:r>
@@ -781,51 +703,10 @@
       <w:r>
         <w:rPr>
           <w:rFonts w:ascii="Calibri" w:hAnsi="Calibri"/>
-          <w:color w:val="000000"/>
-        </w:rPr>
-        <w:t>)</w:t>
-      </w:r>
-      <w:r>
-        <w:rPr>
-          <w:rFonts w:ascii="Calibri" w:hAnsi="Calibri"/>
-          <w:color w:val="000000"/>
-        </w:rPr>
-        <w:t xml:space="preserve"> {1,3,5}</w:t>
-      </w:r>
-      <w:r>
-        <w:rPr>
-          <w:rFonts w:ascii="Calibri" w:hAnsi="Calibri"/>
-          <w:color w:val="000000"/>
-        </w:rPr>
-        <w:t xml:space="preserve">; and List&lt;int&gt; </w:t>
-      </w:r>
-      <w:r>
-        <w:rPr>
-          <w:rFonts w:ascii="Calibri" w:hAnsi="Calibri"/>
-          <w:color w:val="000000"/>
-        </w:rPr>
-        <w:t>two</w:t>
-      </w:r>
-      <w:r>
-        <w:rPr>
-          <w:rFonts w:ascii="Calibri" w:hAnsi="Calibri"/>
-          <w:color w:val="000000"/>
-        </w:rPr>
-        <w:t xml:space="preserve"> = new List&lt;int&gt;()</w:t>
-      </w:r>
-      <w:r>
-        <w:rPr>
-          <w:rFonts w:ascii="Calibri" w:hAnsi="Calibri"/>
-          <w:color w:val="000000"/>
-        </w:rPr>
-        <w:t xml:space="preserve"> {2,1,6}</w:t>
-      </w:r>
-      <w:r>
-        <w:rPr>
-          <w:rFonts w:ascii="Calibri" w:hAnsi="Calibri"/>
-          <w:color w:val="000000"/>
-        </w:rPr>
-        <w:t>;</w:t>
+          <w:b/>
+          <w:color w:val="70AD47" w:themeColor="accent6"/>
+        </w:rPr>
+        <w:t>) {1,3,5}; and List&lt;int&gt; two = new List&lt;int&gt;() {2,1,6};</w:t>
       </w:r>
     </w:p>
     <w:p>
@@ -837,13 +718,15 @@
         </w:numPr>
         <w:rPr>
           <w:rFonts w:ascii="Calibri" w:hAnsi="Calibri"/>
-          <w:color w:val="000000"/>
-        </w:rPr>
-      </w:pPr>
-      <w:r>
-        <w:rPr>
-          <w:rFonts w:ascii="Calibri" w:hAnsi="Calibri"/>
-          <w:color w:val="000000"/>
+          <w:b/>
+          <w:color w:val="70AD47" w:themeColor="accent6"/>
+        </w:rPr>
+      </w:pPr>
+      <w:r>
+        <w:rPr>
+          <w:rFonts w:ascii="Calibri" w:hAnsi="Calibri"/>
+          <w:b/>
+          <w:color w:val="70AD47" w:themeColor="accent6"/>
         </w:rPr>
         <w:t>List&lt;int&gt; result = one - two;</w:t>
       </w:r>
@@ -857,20 +740,23 @@
         </w:numPr>
         <w:rPr>
           <w:rFonts w:ascii="Calibri" w:hAnsi="Calibri"/>
-          <w:color w:val="000000"/>
-        </w:rPr>
-      </w:pPr>
-      <w:r>
-        <w:rPr>
-          <w:rFonts w:ascii="Calibri" w:hAnsi="Calibri"/>
-          <w:color w:val="000000"/>
+          <w:b/>
+          <w:color w:val="70AD47" w:themeColor="accent6"/>
+        </w:rPr>
+      </w:pPr>
+      <w:r>
+        <w:rPr>
+          <w:rFonts w:ascii="Calibri" w:hAnsi="Calibri"/>
+          <w:b/>
+          <w:color w:val="70AD47" w:themeColor="accent6"/>
         </w:rPr>
         <w:t xml:space="preserve">result has </w:t>
       </w:r>
       <w:r>
         <w:rPr>
           <w:rFonts w:ascii="Calibri" w:hAnsi="Calibri"/>
-          <w:color w:val="000000"/>
+          <w:b/>
+          <w:color w:val="70AD47" w:themeColor="accent6"/>
         </w:rPr>
         <w:t>3,5</w:t>
       </w:r>
@@ -1788,92 +1674,1469 @@
       </w:r>
     </w:p>
     <w:p>
+      <w:r>
+        <w:t xml:space="preserve">Get two </w:t>
+      </w:r>
+      <w:proofErr w:type="spellStart"/>
+      <w:r>
+        <w:t>CustomList</w:t>
+      </w:r>
+      <w:proofErr w:type="spellEnd"/>
+      <w:r>
+        <w:t xml:space="preserve"> </w:t>
+      </w:r>
+      <w:proofErr w:type="spellStart"/>
+      <w:r>
+        <w:t>customList</w:t>
+      </w:r>
+      <w:proofErr w:type="spellEnd"/>
+      <w:r>
+        <w:t xml:space="preserve"> objects.</w:t>
+      </w:r>
+    </w:p>
+    <w:p>
+      <w:r>
+        <w:t>Get Count of array 1 = count1</w:t>
+      </w:r>
+    </w:p>
+    <w:p>
+      <w:proofErr w:type="spellStart"/>
+      <w:r>
+        <w:t>GetCount</w:t>
+      </w:r>
+      <w:proofErr w:type="spellEnd"/>
+      <w:r>
+        <w:t xml:space="preserve"> of array 2 = count2</w:t>
+      </w:r>
+    </w:p>
+    <w:p>
+      <w:r>
+        <w:t xml:space="preserve">Add counts to get size of new array following max capacity definition = </w:t>
+      </w:r>
+      <w:proofErr w:type="spellStart"/>
+      <w:r>
+        <w:t>newCount</w:t>
+      </w:r>
+      <w:proofErr w:type="spellEnd"/>
+    </w:p>
+    <w:p>
+      <w:r>
+        <w:t>Create new array</w:t>
+      </w:r>
+    </w:p>
+    <w:p>
+      <w:r>
+        <w:t>Loop through first array count1 times and add 1</w:t>
+      </w:r>
+      <w:r>
+        <w:rPr>
+          <w:vertAlign w:val="superscript"/>
+        </w:rPr>
+        <w:t>st</w:t>
+      </w:r>
+      <w:r>
+        <w:t xml:space="preserve"> array values</w:t>
+      </w:r>
+    </w:p>
+    <w:p>
+      <w:r>
+        <w:t>Loop through second array count2 times and add 2</w:t>
+      </w:r>
+      <w:r>
+        <w:rPr>
+          <w:vertAlign w:val="superscript"/>
+        </w:rPr>
+        <w:t>nd</w:t>
+      </w:r>
+      <w:r>
+        <w:t xml:space="preserve"> array values.</w:t>
+      </w:r>
+    </w:p>
+    <w:p>
+      <w:r>
+        <w:t xml:space="preserve"> </w:t>
+      </w:r>
+    </w:p>
+    <w:p>
+      <w:pPr>
+        <w:rPr>
+          <w:rFonts w:ascii="Calibri" w:hAnsi="Calibri"/>
+          <w:color w:val="000000"/>
+        </w:rPr>
+      </w:pPr>
+      <w:r>
+        <w:rPr>
+          <w:rFonts w:ascii="Calibri" w:hAnsi="Calibri"/>
+          <w:b/>
+          <w:color w:val="000000"/>
+        </w:rPr>
+        <w:t>(10 points):</w:t>
+      </w:r>
+      <w:r>
+        <w:rPr>
+          <w:rFonts w:ascii="Calibri" w:hAnsi="Calibri"/>
+          <w:color w:val="000000"/>
+        </w:rPr>
+        <w:t xml:space="preserve"> As a developer, I want to be able to overload the – operator, so that I can subtract one instance of a custom list class from another instance of a custom list class.</w:t>
+      </w:r>
+    </w:p>
+    <w:p>
+      <w:pPr>
+        <w:pStyle w:val="ListParagraph"/>
+        <w:numPr>
+          <w:ilvl w:val="0"/>
+          <w:numId w:val="5"/>
+        </w:numPr>
+        <w:rPr>
+          <w:rFonts w:ascii="Calibri" w:hAnsi="Calibri"/>
+          <w:color w:val="000000"/>
+        </w:rPr>
+      </w:pPr>
+      <w:r>
+        <w:rPr>
+          <w:rFonts w:ascii="Calibri" w:hAnsi="Calibri"/>
+          <w:color w:val="000000"/>
+        </w:rPr>
+        <w:t xml:space="preserve">List&lt;int&gt; </w:t>
+      </w:r>
+      <w:r>
+        <w:rPr>
+          <w:rFonts w:ascii="Calibri" w:hAnsi="Calibri"/>
+          <w:color w:val="000000"/>
+        </w:rPr>
+        <w:t>one</w:t>
+      </w:r>
+      <w:r>
+        <w:rPr>
+          <w:rFonts w:ascii="Calibri" w:hAnsi="Calibri"/>
+          <w:color w:val="000000"/>
+        </w:rPr>
+        <w:t xml:space="preserve"> = new List&lt;int</w:t>
+      </w:r>
+      <w:proofErr w:type="gramStart"/>
+      <w:r>
+        <w:rPr>
+          <w:rFonts w:ascii="Calibri" w:hAnsi="Calibri"/>
+          <w:color w:val="000000"/>
+        </w:rPr>
+        <w:t>&gt;(</w:t>
+      </w:r>
+      <w:proofErr w:type="gramEnd"/>
+      <w:r>
+        <w:rPr>
+          <w:rFonts w:ascii="Calibri" w:hAnsi="Calibri"/>
+          <w:color w:val="000000"/>
+        </w:rPr>
+        <w:t>)</w:t>
+      </w:r>
+      <w:r>
+        <w:rPr>
+          <w:rFonts w:ascii="Calibri" w:hAnsi="Calibri"/>
+          <w:color w:val="000000"/>
+        </w:rPr>
+        <w:t xml:space="preserve"> {1,3,5}</w:t>
+      </w:r>
+      <w:r>
+        <w:rPr>
+          <w:rFonts w:ascii="Calibri" w:hAnsi="Calibri"/>
+          <w:color w:val="000000"/>
+        </w:rPr>
+        <w:t xml:space="preserve">; and List&lt;int&gt; </w:t>
+      </w:r>
+      <w:r>
+        <w:rPr>
+          <w:rFonts w:ascii="Calibri" w:hAnsi="Calibri"/>
+          <w:color w:val="000000"/>
+        </w:rPr>
+        <w:t>two</w:t>
+      </w:r>
+      <w:r>
+        <w:rPr>
+          <w:rFonts w:ascii="Calibri" w:hAnsi="Calibri"/>
+          <w:color w:val="000000"/>
+        </w:rPr>
+        <w:t xml:space="preserve"> = new List&lt;int&gt;()</w:t>
+      </w:r>
+      <w:r>
+        <w:rPr>
+          <w:rFonts w:ascii="Calibri" w:hAnsi="Calibri"/>
+          <w:color w:val="000000"/>
+        </w:rPr>
+        <w:t xml:space="preserve"> {2,1,6}</w:t>
+      </w:r>
+      <w:r>
+        <w:rPr>
+          <w:rFonts w:ascii="Calibri" w:hAnsi="Calibri"/>
+          <w:color w:val="000000"/>
+        </w:rPr>
+        <w:t>;</w:t>
+      </w:r>
+    </w:p>
+    <w:p>
+      <w:pPr>
+        <w:pStyle w:val="ListParagraph"/>
+        <w:numPr>
+          <w:ilvl w:val="0"/>
+          <w:numId w:val="5"/>
+        </w:numPr>
+        <w:rPr>
+          <w:rFonts w:ascii="Calibri" w:hAnsi="Calibri"/>
+          <w:color w:val="000000"/>
+        </w:rPr>
+      </w:pPr>
+      <w:r>
+        <w:rPr>
+          <w:rFonts w:ascii="Calibri" w:hAnsi="Calibri"/>
+          <w:color w:val="000000"/>
+        </w:rPr>
+        <w:t>List&lt;int&gt; result = one - two;</w:t>
+      </w:r>
+    </w:p>
+    <w:p>
+      <w:pPr>
+        <w:pStyle w:val="ListParagraph"/>
+        <w:numPr>
+          <w:ilvl w:val="0"/>
+          <w:numId w:val="5"/>
+        </w:numPr>
+        <w:rPr>
+          <w:rFonts w:ascii="Calibri" w:hAnsi="Calibri"/>
+          <w:color w:val="000000"/>
+        </w:rPr>
+      </w:pPr>
+      <w:r>
+        <w:rPr>
+          <w:rFonts w:ascii="Calibri" w:hAnsi="Calibri"/>
+          <w:color w:val="000000"/>
+        </w:rPr>
+        <w:t>result has 3,5</w:t>
+      </w:r>
+    </w:p>
+    <w:p>
+      <w:r>
+        <w:t>Get</w:t>
+      </w:r>
+      <w:r>
+        <w:t xml:space="preserve"> two lists</w:t>
+      </w:r>
+    </w:p>
+    <w:p>
+      <w:r>
+        <w:t>Loop through 2</w:t>
+      </w:r>
+      <w:r>
+        <w:rPr>
+          <w:vertAlign w:val="superscript"/>
+        </w:rPr>
+        <w:t>nd</w:t>
+      </w:r>
+      <w:r>
+        <w:t xml:space="preserve"> list for every value and see if it exists in 1</w:t>
+      </w:r>
+      <w:r>
+        <w:rPr>
+          <w:vertAlign w:val="superscript"/>
+        </w:rPr>
+        <w:t>st</w:t>
+      </w:r>
+      <w:r>
+        <w:t xml:space="preserve"> list. </w:t>
+      </w:r>
+    </w:p>
+    <w:p>
+      <w:r>
+        <w:t>If the value exists, remove it from 1</w:t>
+      </w:r>
+      <w:r>
+        <w:rPr>
+          <w:vertAlign w:val="superscript"/>
+        </w:rPr>
+        <w:t>st</w:t>
+      </w:r>
+      <w:r>
+        <w:t xml:space="preserve"> list</w:t>
+      </w:r>
+    </w:p>
+    <w:p>
+      <w:r>
+        <w:t>If not, proceed to next item in the list</w:t>
+      </w:r>
+    </w:p>
+    <w:p>
+      <w:pPr>
+        <w:rPr>
+          <w:rFonts w:ascii="Calibri" w:hAnsi="Calibri"/>
+          <w:color w:val="000000"/>
+        </w:rPr>
+      </w:pPr>
+      <w:r>
+        <w:rPr>
+          <w:rFonts w:ascii="Calibri" w:hAnsi="Calibri"/>
+          <w:b/>
+          <w:color w:val="000000"/>
+        </w:rPr>
+        <w:lastRenderedPageBreak/>
+        <w:t>(</w:t>
+      </w:r>
+      <w:r>
+        <w:rPr>
+          <w:rFonts w:ascii="Calibri" w:hAnsi="Calibri"/>
+          <w:b/>
+          <w:color w:val="000000"/>
+        </w:rPr>
+        <w:t>5</w:t>
+      </w:r>
+      <w:r>
+        <w:rPr>
+          <w:rFonts w:ascii="Calibri" w:hAnsi="Calibri"/>
+          <w:b/>
+          <w:color w:val="000000"/>
+        </w:rPr>
+        <w:t xml:space="preserve"> points):</w:t>
+      </w:r>
+      <w:r>
+        <w:rPr>
+          <w:rFonts w:ascii="Calibri" w:hAnsi="Calibri"/>
+          <w:b/>
+          <w:color w:val="000000"/>
+        </w:rPr>
+        <w:t xml:space="preserve"> </w:t>
+      </w:r>
+      <w:r>
+        <w:rPr>
+          <w:rFonts w:ascii="Calibri" w:hAnsi="Calibri"/>
+          <w:color w:val="000000"/>
+        </w:rPr>
+        <w:t xml:space="preserve">As a developer, I want to write documentation in a .txt file that describes the details and functionality of my – operator overload. I want to include details such as “syntax”, “parameters”, “return type”, and an example of it being used, with the output. I want to use the following piece of documentation as a guideline for my own documentation: </w:t>
+      </w:r>
+    </w:p>
+    <w:p>
+      <w:pPr>
+        <w:rPr>
+          <w:rFonts w:ascii="Calibri" w:hAnsi="Calibri"/>
+          <w:color w:val="000000"/>
+        </w:rPr>
+      </w:pPr>
+      <w:r>
+        <w:rPr>
+          <w:rFonts w:ascii="Calibri" w:hAnsi="Calibri"/>
+          <w:color w:val="000000"/>
+        </w:rPr>
+        <w:t>https://msdn.microsoft.com/en-us/library/cd666k3e%28v=vs.110%29.aspx?f=255&amp;MSPPError=-2147217396</w:t>
+      </w:r>
+    </w:p>
+    <w:p/>
+    <w:p>
+      <w:pPr>
+        <w:pStyle w:val="ListParagraph"/>
+        <w:numPr>
+          <w:ilvl w:val="0"/>
+          <w:numId w:val="5"/>
+        </w:numPr>
+        <w:shd w:val="clear" w:color="auto" w:fill="FFFFFF"/>
+        <w:spacing w:after="0" w:line="240" w:lineRule="auto"/>
+        <w:outlineLvl w:val="0"/>
+        <w:rPr>
+          <w:rFonts w:ascii="Segoe UI" w:eastAsia="Times New Roman" w:hAnsi="Segoe UI" w:cs="Segoe UI"/>
+          <w:b/>
+          <w:bCs/>
+          <w:color w:val="171717"/>
+          <w:kern w:val="36"/>
+          <w:sz w:val="48"/>
+          <w:szCs w:val="48"/>
+        </w:rPr>
+      </w:pPr>
+      <w:r>
+        <w:rPr>
+          <w:rFonts w:ascii="Segoe UI" w:eastAsia="Times New Roman" w:hAnsi="Segoe UI" w:cs="Segoe UI"/>
+          <w:b/>
+          <w:bCs/>
+          <w:color w:val="171717"/>
+          <w:kern w:val="36"/>
+          <w:sz w:val="48"/>
+          <w:szCs w:val="48"/>
+        </w:rPr>
+        <w:t>Operator Overload</w:t>
+      </w:r>
+    </w:p>
+    <w:p>
+      <w:pPr>
+        <w:pStyle w:val="ListParagraph"/>
+        <w:shd w:val="clear" w:color="auto" w:fill="FFFFFF"/>
+        <w:spacing w:after="0" w:line="240" w:lineRule="auto"/>
+        <w:outlineLvl w:val="0"/>
+        <w:rPr>
+          <w:rFonts w:ascii="Segoe UI" w:hAnsi="Segoe UI" w:cs="Segoe UI"/>
+          <w:color w:val="171717"/>
+          <w:shd w:val="clear" w:color="auto" w:fill="FFFFFF"/>
+        </w:rPr>
+      </w:pPr>
+      <w:r>
+        <w:rPr>
+          <w:rFonts w:ascii="Segoe UI" w:hAnsi="Segoe UI" w:cs="Segoe UI"/>
+          <w:color w:val="171717"/>
+          <w:shd w:val="clear" w:color="auto" w:fill="FFFFFF"/>
+        </w:rPr>
+        <w:t>Allows the ability to subtract one collection of objects from another collection of objects.</w:t>
+      </w:r>
+    </w:p>
+    <w:p>
+      <w:pPr>
+        <w:pStyle w:val="ListParagraph"/>
+        <w:shd w:val="clear" w:color="auto" w:fill="FFFFFF"/>
+        <w:spacing w:after="0" w:line="240" w:lineRule="auto"/>
+        <w:outlineLvl w:val="0"/>
+        <w:rPr>
+          <w:rFonts w:ascii="Segoe UI" w:hAnsi="Segoe UI" w:cs="Segoe UI"/>
+          <w:color w:val="171717"/>
+          <w:shd w:val="clear" w:color="auto" w:fill="FFFFFF"/>
+        </w:rPr>
+      </w:pPr>
+      <w:r>
+        <w:rPr>
+          <w:rFonts w:ascii="Segoe UI" w:hAnsi="Segoe UI" w:cs="Segoe UI"/>
+          <w:color w:val="171717"/>
+          <w:shd w:val="clear" w:color="auto" w:fill="FFFFFF"/>
+        </w:rPr>
+        <w:t>C#</w:t>
+      </w:r>
+    </w:p>
+    <w:p>
+      <w:pPr>
+        <w:pStyle w:val="ListParagraph"/>
+        <w:shd w:val="clear" w:color="auto" w:fill="FFFFFF"/>
+        <w:spacing w:after="0" w:line="240" w:lineRule="auto"/>
+        <w:outlineLvl w:val="0"/>
+        <w:rPr>
+          <w:rFonts w:ascii="Consolas" w:hAnsi="Consolas" w:cs="Consolas"/>
+          <w:color w:val="000000"/>
+          <w:sz w:val="19"/>
+          <w:szCs w:val="19"/>
+        </w:rPr>
+      </w:pPr>
+      <w:r>
+        <w:rPr>
+          <w:rFonts w:ascii="Consolas" w:hAnsi="Consolas" w:cs="Consolas"/>
+          <w:color w:val="0000FF"/>
+          <w:sz w:val="19"/>
+          <w:szCs w:val="19"/>
+        </w:rPr>
+        <w:t>public</w:t>
+      </w:r>
+      <w:r>
+        <w:rPr>
+          <w:rFonts w:ascii="Consolas" w:hAnsi="Consolas" w:cs="Consolas"/>
+          <w:color w:val="000000"/>
+          <w:sz w:val="19"/>
+          <w:szCs w:val="19"/>
+        </w:rPr>
+        <w:t xml:space="preserve"> </w:t>
+      </w:r>
+      <w:r>
+        <w:rPr>
+          <w:rFonts w:ascii="Consolas" w:hAnsi="Consolas" w:cs="Consolas"/>
+          <w:color w:val="0000FF"/>
+          <w:sz w:val="19"/>
+          <w:szCs w:val="19"/>
+        </w:rPr>
+        <w:t>static</w:t>
+      </w:r>
+      <w:r>
+        <w:rPr>
+          <w:rFonts w:ascii="Consolas" w:hAnsi="Consolas" w:cs="Consolas"/>
+          <w:color w:val="000000"/>
+          <w:sz w:val="19"/>
+          <w:szCs w:val="19"/>
+        </w:rPr>
+        <w:t xml:space="preserve"> </w:t>
+      </w:r>
+      <w:proofErr w:type="spellStart"/>
+      <w:r>
+        <w:rPr>
+          <w:rFonts w:ascii="Consolas" w:hAnsi="Consolas" w:cs="Consolas"/>
+          <w:color w:val="000000"/>
+          <w:sz w:val="19"/>
+          <w:szCs w:val="19"/>
+        </w:rPr>
+        <w:t>className</w:t>
+      </w:r>
+      <w:proofErr w:type="spellEnd"/>
+      <w:r>
+        <w:rPr>
+          <w:rFonts w:ascii="Consolas" w:hAnsi="Consolas" w:cs="Consolas"/>
+          <w:color w:val="000000"/>
+          <w:sz w:val="19"/>
+          <w:szCs w:val="19"/>
+        </w:rPr>
+        <w:t xml:space="preserve"> &lt;T&gt; </w:t>
+      </w:r>
+      <w:r>
+        <w:rPr>
+          <w:rFonts w:ascii="Consolas" w:hAnsi="Consolas" w:cs="Consolas"/>
+          <w:color w:val="0000FF"/>
+          <w:sz w:val="19"/>
+          <w:szCs w:val="19"/>
+        </w:rPr>
+        <w:t>operator</w:t>
+      </w:r>
+      <w:r>
+        <w:rPr>
+          <w:rFonts w:ascii="Consolas" w:hAnsi="Consolas" w:cs="Consolas"/>
+          <w:color w:val="000000"/>
+          <w:sz w:val="19"/>
+          <w:szCs w:val="19"/>
+        </w:rPr>
+        <w:t xml:space="preserve"> - (parameters)</w:t>
+      </w:r>
+    </w:p>
+    <w:p>
+      <w:pPr>
+        <w:pStyle w:val="ListParagraph"/>
+        <w:shd w:val="clear" w:color="auto" w:fill="FFFFFF"/>
+        <w:spacing w:after="0" w:line="240" w:lineRule="auto"/>
+        <w:outlineLvl w:val="0"/>
+        <w:rPr>
+          <w:rFonts w:ascii="Consolas" w:hAnsi="Consolas" w:cs="Consolas"/>
+          <w:color w:val="0000FF"/>
+          <w:sz w:val="19"/>
+          <w:szCs w:val="19"/>
+        </w:rPr>
+      </w:pPr>
+      <w:r>
+        <w:rPr>
+          <w:rFonts w:ascii="Consolas" w:hAnsi="Consolas" w:cs="Consolas"/>
+          <w:color w:val="0000FF"/>
+          <w:sz w:val="19"/>
+          <w:szCs w:val="19"/>
+        </w:rPr>
+        <w:t>{</w:t>
+      </w:r>
+    </w:p>
+    <w:p>
+      <w:pPr>
+        <w:pStyle w:val="ListParagraph"/>
+        <w:shd w:val="clear" w:color="auto" w:fill="FFFFFF"/>
+        <w:spacing w:after="0" w:line="240" w:lineRule="auto"/>
+        <w:ind w:firstLine="720"/>
+        <w:outlineLvl w:val="0"/>
+        <w:rPr>
+          <w:rFonts w:ascii="Segoe UI" w:eastAsia="Times New Roman" w:hAnsi="Segoe UI" w:cs="Segoe UI"/>
+          <w:b/>
+          <w:bCs/>
+          <w:color w:val="171717"/>
+          <w:kern w:val="36"/>
+          <w:sz w:val="48"/>
+          <w:szCs w:val="48"/>
+        </w:rPr>
+      </w:pPr>
+      <w:r>
+        <w:rPr>
+          <w:rFonts w:ascii="Consolas" w:hAnsi="Consolas" w:cs="Consolas"/>
+          <w:color w:val="0000FF"/>
+          <w:sz w:val="19"/>
+          <w:szCs w:val="19"/>
+        </w:rPr>
+        <w:t>//Code</w:t>
+      </w:r>
+      <w:r>
+        <w:rPr>
+          <w:rFonts w:ascii="Consolas" w:hAnsi="Consolas" w:cs="Consolas"/>
+          <w:color w:val="0000FF"/>
+          <w:sz w:val="19"/>
+          <w:szCs w:val="19"/>
+        </w:rPr>
+        <w:br/>
+        <w:t>}</w:t>
+      </w:r>
+    </w:p>
+    <w:p>
+      <w:pPr>
+        <w:pStyle w:val="Heading4"/>
+        <w:shd w:val="clear" w:color="auto" w:fill="FFFFFF"/>
+        <w:spacing w:before="540" w:after="90"/>
+        <w:rPr>
+          <w:rFonts w:ascii="Segoe UI" w:hAnsi="Segoe UI" w:cs="Segoe UI"/>
+          <w:color w:val="171717"/>
+        </w:rPr>
+      </w:pPr>
+      <w:r>
+        <w:rPr>
+          <w:rFonts w:ascii="Segoe UI" w:hAnsi="Segoe UI" w:cs="Segoe UI"/>
+          <w:color w:val="171717"/>
+        </w:rPr>
+        <w:t>Parameters</w:t>
+      </w:r>
+    </w:p>
+    <w:p>
+      <w:r>
+        <w:t xml:space="preserve">These parameters are the object lists we are manipulating.  The first parameter is the list that you ultimately want.  The second parameter is the list of </w:t>
+      </w:r>
+      <w:proofErr w:type="gramStart"/>
+      <w:r>
+        <w:t>object</w:t>
+      </w:r>
+      <w:proofErr w:type="gramEnd"/>
+      <w:r>
+        <w:t xml:space="preserve"> you will be subtracting from the first list.</w:t>
+      </w:r>
+    </w:p>
+    <w:p>
+      <w:r>
+        <w:t>Example: (</w:t>
+      </w:r>
+      <w:proofErr w:type="spellStart"/>
+      <w:r>
+        <w:rPr>
+          <w:rFonts w:ascii="Consolas" w:hAnsi="Consolas" w:cs="Consolas"/>
+          <w:color w:val="000000"/>
+          <w:sz w:val="19"/>
+          <w:szCs w:val="19"/>
+        </w:rPr>
+        <w:t>CustomList</w:t>
+      </w:r>
+      <w:proofErr w:type="spellEnd"/>
+      <w:r>
+        <w:rPr>
+          <w:rFonts w:ascii="Consolas" w:hAnsi="Consolas" w:cs="Consolas"/>
+          <w:color w:val="000000"/>
+          <w:sz w:val="19"/>
+          <w:szCs w:val="19"/>
+        </w:rPr>
+        <w:t>&lt;</w:t>
+      </w:r>
+      <w:r>
+        <w:rPr>
+          <w:rFonts w:ascii="Consolas" w:hAnsi="Consolas" w:cs="Consolas"/>
+          <w:color w:val="0000FF"/>
+          <w:sz w:val="19"/>
+          <w:szCs w:val="19"/>
+        </w:rPr>
+        <w:t>T</w:t>
+      </w:r>
+      <w:r>
+        <w:rPr>
+          <w:rFonts w:ascii="Consolas" w:hAnsi="Consolas" w:cs="Consolas"/>
+          <w:color w:val="000000"/>
+          <w:sz w:val="19"/>
+          <w:szCs w:val="19"/>
+        </w:rPr>
+        <w:t>&gt; customList1</w:t>
+      </w:r>
+      <w:r>
+        <w:rPr>
+          <w:rFonts w:ascii="Consolas" w:hAnsi="Consolas" w:cs="Consolas"/>
+          <w:color w:val="000000"/>
+          <w:sz w:val="19"/>
+          <w:szCs w:val="19"/>
+        </w:rPr>
+        <w:t xml:space="preserve">, </w:t>
+      </w:r>
+      <w:proofErr w:type="spellStart"/>
+      <w:r>
+        <w:rPr>
+          <w:rFonts w:ascii="Consolas" w:hAnsi="Consolas" w:cs="Consolas"/>
+          <w:color w:val="000000"/>
+          <w:sz w:val="19"/>
+          <w:szCs w:val="19"/>
+        </w:rPr>
+        <w:t>CustomList</w:t>
+      </w:r>
+      <w:proofErr w:type="spellEnd"/>
+      <w:r>
+        <w:rPr>
+          <w:rFonts w:ascii="Consolas" w:hAnsi="Consolas" w:cs="Consolas"/>
+          <w:color w:val="000000"/>
+          <w:sz w:val="19"/>
+          <w:szCs w:val="19"/>
+        </w:rPr>
+        <w:t>&lt;</w:t>
+      </w:r>
+      <w:r>
+        <w:rPr>
+          <w:rFonts w:ascii="Consolas" w:hAnsi="Consolas" w:cs="Consolas"/>
+          <w:color w:val="0000FF"/>
+          <w:sz w:val="19"/>
+          <w:szCs w:val="19"/>
+        </w:rPr>
+        <w:t>T</w:t>
+      </w:r>
+      <w:r>
+        <w:rPr>
+          <w:rFonts w:ascii="Consolas" w:hAnsi="Consolas" w:cs="Consolas"/>
+          <w:color w:val="000000"/>
+          <w:sz w:val="19"/>
+          <w:szCs w:val="19"/>
+        </w:rPr>
+        <w:t>&gt; customList2</w:t>
+      </w:r>
+      <w:r>
+        <w:t>)</w:t>
+      </w:r>
+    </w:p>
+    <w:p>
+      <w:pPr>
+        <w:pStyle w:val="Heading4"/>
+        <w:shd w:val="clear" w:color="auto" w:fill="FFFFFF"/>
+        <w:spacing w:before="540" w:after="90"/>
+        <w:rPr>
+          <w:rFonts w:ascii="Segoe UI" w:hAnsi="Segoe UI" w:cs="Segoe UI"/>
+          <w:color w:val="171717"/>
+        </w:rPr>
+      </w:pPr>
+      <w:r>
+        <w:rPr>
+          <w:rFonts w:ascii="Segoe UI" w:hAnsi="Segoe UI" w:cs="Segoe UI"/>
+          <w:color w:val="171717"/>
+        </w:rPr>
+        <w:t>Returns</w:t>
+      </w:r>
+    </w:p>
+    <w:p>
+      <w:r>
+        <w:t>This method returns a list of objects.</w:t>
+      </w:r>
+    </w:p>
+    <w:p>
+      <w:pPr>
+        <w:pStyle w:val="Heading4"/>
+        <w:shd w:val="clear" w:color="auto" w:fill="FFFFFF"/>
+        <w:spacing w:before="540" w:after="90"/>
+        <w:rPr>
+          <w:rFonts w:ascii="Segoe UI" w:hAnsi="Segoe UI" w:cs="Segoe UI"/>
+          <w:color w:val="171717"/>
+        </w:rPr>
+      </w:pPr>
+      <w:r>
+        <w:rPr>
+          <w:rFonts w:ascii="Segoe UI" w:hAnsi="Segoe UI" w:cs="Segoe UI"/>
+          <w:color w:val="171717"/>
+        </w:rPr>
+        <w:t>Syntax</w:t>
+      </w:r>
+    </w:p>
+    <w:p>
+      <w:pPr>
+        <w:rPr>
+          <w:rFonts w:ascii="Consolas" w:hAnsi="Consolas" w:cs="Consolas"/>
+          <w:color w:val="000000"/>
+          <w:sz w:val="19"/>
+          <w:szCs w:val="19"/>
+        </w:rPr>
+      </w:pPr>
+      <w:proofErr w:type="spellStart"/>
+      <w:r>
+        <w:rPr>
+          <w:rFonts w:ascii="Consolas" w:hAnsi="Consolas" w:cs="Consolas"/>
+          <w:color w:val="000000"/>
+          <w:sz w:val="19"/>
+          <w:szCs w:val="19"/>
+        </w:rPr>
+        <w:t>CustomList</w:t>
+      </w:r>
+      <w:proofErr w:type="spellEnd"/>
+      <w:r>
+        <w:rPr>
+          <w:rFonts w:ascii="Consolas" w:hAnsi="Consolas" w:cs="Consolas"/>
+          <w:color w:val="000000"/>
+          <w:sz w:val="19"/>
+          <w:szCs w:val="19"/>
+        </w:rPr>
+        <w:t>&lt;</w:t>
+      </w:r>
+      <w:r>
+        <w:rPr>
+          <w:rFonts w:ascii="Consolas" w:hAnsi="Consolas" w:cs="Consolas"/>
+          <w:color w:val="0000FF"/>
+          <w:sz w:val="19"/>
+          <w:szCs w:val="19"/>
+        </w:rPr>
+        <w:t>int</w:t>
+      </w:r>
+      <w:r>
+        <w:rPr>
+          <w:rFonts w:ascii="Consolas" w:hAnsi="Consolas" w:cs="Consolas"/>
+          <w:color w:val="000000"/>
+          <w:sz w:val="19"/>
+          <w:szCs w:val="19"/>
+        </w:rPr>
+        <w:t>&gt; customList3 = customList1 - customList2;</w:t>
+      </w:r>
+    </w:p>
+    <w:p>
+      <w:pPr>
+        <w:rPr>
+          <w:rFonts w:ascii="Consolas" w:hAnsi="Consolas" w:cs="Consolas"/>
+          <w:color w:val="000000"/>
+          <w:sz w:val="19"/>
+          <w:szCs w:val="19"/>
+        </w:rPr>
+      </w:pPr>
+    </w:p>
+    <w:p>
+      <w:pPr>
+        <w:rPr>
+          <w:rFonts w:ascii="Consolas" w:hAnsi="Consolas" w:cs="Consolas"/>
+          <w:color w:val="000000"/>
+          <w:sz w:val="19"/>
+          <w:szCs w:val="19"/>
+        </w:rPr>
+      </w:pPr>
+      <w:r>
+        <w:rPr>
+          <w:rFonts w:ascii="Consolas" w:hAnsi="Consolas" w:cs="Consolas"/>
+          <w:color w:val="000000"/>
+          <w:sz w:val="19"/>
+          <w:szCs w:val="19"/>
+        </w:rPr>
+        <w:t>Example:</w:t>
+      </w:r>
+    </w:p>
+    <w:p>
+      <w:pPr>
+        <w:autoSpaceDE w:val="0"/>
+        <w:autoSpaceDN w:val="0"/>
+        <w:adjustRightInd w:val="0"/>
+        <w:spacing w:after="0" w:line="240" w:lineRule="auto"/>
+        <w:rPr>
+          <w:rFonts w:ascii="Consolas" w:hAnsi="Consolas" w:cs="Consolas"/>
+          <w:color w:val="000000"/>
+          <w:sz w:val="19"/>
+          <w:szCs w:val="19"/>
+        </w:rPr>
+      </w:pPr>
+      <w:r>
+        <w:rPr>
+          <w:rFonts w:ascii="Consolas" w:hAnsi="Consolas" w:cs="Consolas"/>
+          <w:color w:val="000000"/>
+          <w:sz w:val="19"/>
+          <w:szCs w:val="19"/>
+        </w:rPr>
+        <w:t xml:space="preserve">            </w:t>
+      </w:r>
+      <w:proofErr w:type="spellStart"/>
+      <w:r>
+        <w:rPr>
+          <w:rFonts w:ascii="Consolas" w:hAnsi="Consolas" w:cs="Consolas"/>
+          <w:color w:val="000000"/>
+          <w:sz w:val="19"/>
+          <w:szCs w:val="19"/>
+        </w:rPr>
+        <w:t>CustomList</w:t>
+      </w:r>
+      <w:proofErr w:type="spellEnd"/>
+      <w:r>
+        <w:rPr>
+          <w:rFonts w:ascii="Consolas" w:hAnsi="Consolas" w:cs="Consolas"/>
+          <w:color w:val="000000"/>
+          <w:sz w:val="19"/>
+          <w:szCs w:val="19"/>
+        </w:rPr>
+        <w:t>&lt;</w:t>
+      </w:r>
+      <w:r>
+        <w:rPr>
+          <w:rFonts w:ascii="Consolas" w:hAnsi="Consolas" w:cs="Consolas"/>
+          <w:color w:val="0000FF"/>
+          <w:sz w:val="19"/>
+          <w:szCs w:val="19"/>
+        </w:rPr>
+        <w:t>int</w:t>
+      </w:r>
+      <w:r>
+        <w:rPr>
+          <w:rFonts w:ascii="Consolas" w:hAnsi="Consolas" w:cs="Consolas"/>
+          <w:color w:val="000000"/>
+          <w:sz w:val="19"/>
+          <w:szCs w:val="19"/>
+        </w:rPr>
+        <w:t xml:space="preserve">&gt; customList1 = </w:t>
+      </w:r>
+      <w:r>
+        <w:rPr>
+          <w:rFonts w:ascii="Consolas" w:hAnsi="Consolas" w:cs="Consolas"/>
+          <w:color w:val="0000FF"/>
+          <w:sz w:val="19"/>
+          <w:szCs w:val="19"/>
+        </w:rPr>
+        <w:t>new</w:t>
+      </w:r>
+      <w:r>
+        <w:rPr>
+          <w:rFonts w:ascii="Consolas" w:hAnsi="Consolas" w:cs="Consolas"/>
+          <w:color w:val="000000"/>
+          <w:sz w:val="19"/>
+          <w:szCs w:val="19"/>
+        </w:rPr>
+        <w:t xml:space="preserve"> </w:t>
+      </w:r>
+      <w:proofErr w:type="spellStart"/>
+      <w:r>
+        <w:rPr>
+          <w:rFonts w:ascii="Consolas" w:hAnsi="Consolas" w:cs="Consolas"/>
+          <w:color w:val="000000"/>
+          <w:sz w:val="19"/>
+          <w:szCs w:val="19"/>
+        </w:rPr>
+        <w:t>CustomList</w:t>
+      </w:r>
+      <w:proofErr w:type="spellEnd"/>
+      <w:r>
+        <w:rPr>
+          <w:rFonts w:ascii="Consolas" w:hAnsi="Consolas" w:cs="Consolas"/>
+          <w:color w:val="000000"/>
+          <w:sz w:val="19"/>
+          <w:szCs w:val="19"/>
+        </w:rPr>
+        <w:t>&lt;</w:t>
+      </w:r>
+      <w:r>
+        <w:rPr>
+          <w:rFonts w:ascii="Consolas" w:hAnsi="Consolas" w:cs="Consolas"/>
+          <w:color w:val="0000FF"/>
+          <w:sz w:val="19"/>
+          <w:szCs w:val="19"/>
+        </w:rPr>
+        <w:t>int</w:t>
+      </w:r>
+      <w:proofErr w:type="gramStart"/>
+      <w:r>
+        <w:rPr>
+          <w:rFonts w:ascii="Consolas" w:hAnsi="Consolas" w:cs="Consolas"/>
+          <w:color w:val="000000"/>
+          <w:sz w:val="19"/>
+          <w:szCs w:val="19"/>
+        </w:rPr>
+        <w:t>&gt;(</w:t>
+      </w:r>
+      <w:proofErr w:type="gramEnd"/>
+      <w:r>
+        <w:rPr>
+          <w:rFonts w:ascii="Consolas" w:hAnsi="Consolas" w:cs="Consolas"/>
+          <w:color w:val="000000"/>
+          <w:sz w:val="19"/>
+          <w:szCs w:val="19"/>
+        </w:rPr>
+        <w:t>);</w:t>
+      </w:r>
+    </w:p>
+    <w:p>
+      <w:pPr>
+        <w:autoSpaceDE w:val="0"/>
+        <w:autoSpaceDN w:val="0"/>
+        <w:adjustRightInd w:val="0"/>
+        <w:spacing w:after="0" w:line="240" w:lineRule="auto"/>
+        <w:rPr>
+          <w:rFonts w:ascii="Consolas" w:hAnsi="Consolas" w:cs="Consolas"/>
+          <w:color w:val="000000"/>
+          <w:sz w:val="19"/>
+          <w:szCs w:val="19"/>
+        </w:rPr>
+      </w:pPr>
+      <w:r>
+        <w:rPr>
+          <w:rFonts w:ascii="Consolas" w:hAnsi="Consolas" w:cs="Consolas"/>
+          <w:color w:val="000000"/>
+          <w:sz w:val="19"/>
+          <w:szCs w:val="19"/>
+        </w:rPr>
+        <w:t xml:space="preserve">            </w:t>
+      </w:r>
+      <w:proofErr w:type="spellStart"/>
+      <w:r>
+        <w:rPr>
+          <w:rFonts w:ascii="Consolas" w:hAnsi="Consolas" w:cs="Consolas"/>
+          <w:color w:val="000000"/>
+          <w:sz w:val="19"/>
+          <w:szCs w:val="19"/>
+        </w:rPr>
+        <w:t>CustomList</w:t>
+      </w:r>
+      <w:proofErr w:type="spellEnd"/>
+      <w:r>
+        <w:rPr>
+          <w:rFonts w:ascii="Consolas" w:hAnsi="Consolas" w:cs="Consolas"/>
+          <w:color w:val="000000"/>
+          <w:sz w:val="19"/>
+          <w:szCs w:val="19"/>
+        </w:rPr>
+        <w:t>&lt;</w:t>
+      </w:r>
+      <w:r>
+        <w:rPr>
+          <w:rFonts w:ascii="Consolas" w:hAnsi="Consolas" w:cs="Consolas"/>
+          <w:color w:val="0000FF"/>
+          <w:sz w:val="19"/>
+          <w:szCs w:val="19"/>
+        </w:rPr>
+        <w:t>int</w:t>
+      </w:r>
+      <w:r>
+        <w:rPr>
+          <w:rFonts w:ascii="Consolas" w:hAnsi="Consolas" w:cs="Consolas"/>
+          <w:color w:val="000000"/>
+          <w:sz w:val="19"/>
+          <w:szCs w:val="19"/>
+        </w:rPr>
+        <w:t xml:space="preserve">&gt; customList2 = </w:t>
+      </w:r>
+      <w:r>
+        <w:rPr>
+          <w:rFonts w:ascii="Consolas" w:hAnsi="Consolas" w:cs="Consolas"/>
+          <w:color w:val="0000FF"/>
+          <w:sz w:val="19"/>
+          <w:szCs w:val="19"/>
+        </w:rPr>
+        <w:t>new</w:t>
+      </w:r>
+      <w:r>
+        <w:rPr>
+          <w:rFonts w:ascii="Consolas" w:hAnsi="Consolas" w:cs="Consolas"/>
+          <w:color w:val="000000"/>
+          <w:sz w:val="19"/>
+          <w:szCs w:val="19"/>
+        </w:rPr>
+        <w:t xml:space="preserve"> </w:t>
+      </w:r>
+      <w:proofErr w:type="spellStart"/>
+      <w:r>
+        <w:rPr>
+          <w:rFonts w:ascii="Consolas" w:hAnsi="Consolas" w:cs="Consolas"/>
+          <w:color w:val="000000"/>
+          <w:sz w:val="19"/>
+          <w:szCs w:val="19"/>
+        </w:rPr>
+        <w:t>CustomList</w:t>
+      </w:r>
+      <w:proofErr w:type="spellEnd"/>
+      <w:r>
+        <w:rPr>
+          <w:rFonts w:ascii="Consolas" w:hAnsi="Consolas" w:cs="Consolas"/>
+          <w:color w:val="000000"/>
+          <w:sz w:val="19"/>
+          <w:szCs w:val="19"/>
+        </w:rPr>
+        <w:t>&lt;</w:t>
+      </w:r>
+      <w:r>
+        <w:rPr>
+          <w:rFonts w:ascii="Consolas" w:hAnsi="Consolas" w:cs="Consolas"/>
+          <w:color w:val="0000FF"/>
+          <w:sz w:val="19"/>
+          <w:szCs w:val="19"/>
+        </w:rPr>
+        <w:t>int</w:t>
+      </w:r>
+      <w:proofErr w:type="gramStart"/>
+      <w:r>
+        <w:rPr>
+          <w:rFonts w:ascii="Consolas" w:hAnsi="Consolas" w:cs="Consolas"/>
+          <w:color w:val="000000"/>
+          <w:sz w:val="19"/>
+          <w:szCs w:val="19"/>
+        </w:rPr>
+        <w:t>&gt;(</w:t>
+      </w:r>
+      <w:proofErr w:type="gramEnd"/>
+      <w:r>
+        <w:rPr>
+          <w:rFonts w:ascii="Consolas" w:hAnsi="Consolas" w:cs="Consolas"/>
+          <w:color w:val="000000"/>
+          <w:sz w:val="19"/>
+          <w:szCs w:val="19"/>
+        </w:rPr>
+        <w:t>);</w:t>
+      </w:r>
+    </w:p>
+    <w:p>
+      <w:pPr>
+        <w:autoSpaceDE w:val="0"/>
+        <w:autoSpaceDN w:val="0"/>
+        <w:adjustRightInd w:val="0"/>
+        <w:spacing w:after="0" w:line="240" w:lineRule="auto"/>
+        <w:rPr>
+          <w:rFonts w:ascii="Consolas" w:hAnsi="Consolas" w:cs="Consolas"/>
+          <w:color w:val="000000"/>
+          <w:sz w:val="19"/>
+          <w:szCs w:val="19"/>
+        </w:rPr>
+      </w:pPr>
+      <w:r>
+        <w:rPr>
+          <w:rFonts w:ascii="Consolas" w:hAnsi="Consolas" w:cs="Consolas"/>
+          <w:color w:val="000000"/>
+          <w:sz w:val="19"/>
+          <w:szCs w:val="19"/>
+        </w:rPr>
+        <w:t xml:space="preserve">            customList1.Add(1);</w:t>
+      </w:r>
+    </w:p>
+    <w:p>
+      <w:pPr>
+        <w:autoSpaceDE w:val="0"/>
+        <w:autoSpaceDN w:val="0"/>
+        <w:adjustRightInd w:val="0"/>
+        <w:spacing w:after="0" w:line="240" w:lineRule="auto"/>
+        <w:rPr>
+          <w:rFonts w:ascii="Consolas" w:hAnsi="Consolas" w:cs="Consolas"/>
+          <w:color w:val="000000"/>
+          <w:sz w:val="19"/>
+          <w:szCs w:val="19"/>
+        </w:rPr>
+      </w:pPr>
+      <w:r>
+        <w:rPr>
+          <w:rFonts w:ascii="Consolas" w:hAnsi="Consolas" w:cs="Consolas"/>
+          <w:color w:val="000000"/>
+          <w:sz w:val="19"/>
+          <w:szCs w:val="19"/>
+        </w:rPr>
+        <w:t xml:space="preserve">            customList1.Add(</w:t>
+      </w:r>
+      <w:r>
+        <w:rPr>
+          <w:rFonts w:ascii="Consolas" w:hAnsi="Consolas" w:cs="Consolas"/>
+          <w:color w:val="000000"/>
+          <w:sz w:val="19"/>
+          <w:szCs w:val="19"/>
+        </w:rPr>
+        <w:t>3</w:t>
+      </w:r>
+      <w:r>
+        <w:rPr>
+          <w:rFonts w:ascii="Consolas" w:hAnsi="Consolas" w:cs="Consolas"/>
+          <w:color w:val="000000"/>
+          <w:sz w:val="19"/>
+          <w:szCs w:val="19"/>
+        </w:rPr>
+        <w:t>);</w:t>
+      </w:r>
+    </w:p>
+    <w:p>
+      <w:pPr>
+        <w:autoSpaceDE w:val="0"/>
+        <w:autoSpaceDN w:val="0"/>
+        <w:adjustRightInd w:val="0"/>
+        <w:spacing w:after="0" w:line="240" w:lineRule="auto"/>
+        <w:rPr>
+          <w:rFonts w:ascii="Consolas" w:hAnsi="Consolas" w:cs="Consolas"/>
+          <w:color w:val="000000"/>
+          <w:sz w:val="19"/>
+          <w:szCs w:val="19"/>
+        </w:rPr>
+      </w:pPr>
+      <w:r>
+        <w:rPr>
+          <w:rFonts w:ascii="Consolas" w:hAnsi="Consolas" w:cs="Consolas"/>
+          <w:color w:val="000000"/>
+          <w:sz w:val="19"/>
+          <w:szCs w:val="19"/>
+        </w:rPr>
+        <w:t xml:space="preserve">            customList1.Add(</w:t>
+      </w:r>
+      <w:r>
+        <w:rPr>
+          <w:rFonts w:ascii="Consolas" w:hAnsi="Consolas" w:cs="Consolas"/>
+          <w:color w:val="000000"/>
+          <w:sz w:val="19"/>
+          <w:szCs w:val="19"/>
+        </w:rPr>
+        <w:t>5</w:t>
+      </w:r>
+      <w:r>
+        <w:rPr>
+          <w:rFonts w:ascii="Consolas" w:hAnsi="Consolas" w:cs="Consolas"/>
+          <w:color w:val="000000"/>
+          <w:sz w:val="19"/>
+          <w:szCs w:val="19"/>
+        </w:rPr>
+        <w:t>);</w:t>
+      </w:r>
+    </w:p>
+    <w:p>
+      <w:pPr>
+        <w:autoSpaceDE w:val="0"/>
+        <w:autoSpaceDN w:val="0"/>
+        <w:adjustRightInd w:val="0"/>
+        <w:spacing w:after="0" w:line="240" w:lineRule="auto"/>
+        <w:rPr>
+          <w:rFonts w:ascii="Consolas" w:hAnsi="Consolas" w:cs="Consolas"/>
+          <w:color w:val="000000"/>
+          <w:sz w:val="19"/>
+          <w:szCs w:val="19"/>
+        </w:rPr>
+      </w:pPr>
+      <w:r>
+        <w:rPr>
+          <w:rFonts w:ascii="Consolas" w:hAnsi="Consolas" w:cs="Consolas"/>
+          <w:color w:val="000000"/>
+          <w:sz w:val="19"/>
+          <w:szCs w:val="19"/>
+        </w:rPr>
+        <w:t xml:space="preserve">            customList2.Add(</w:t>
+      </w:r>
+      <w:r>
+        <w:rPr>
+          <w:rFonts w:ascii="Consolas" w:hAnsi="Consolas" w:cs="Consolas"/>
+          <w:color w:val="000000"/>
+          <w:sz w:val="19"/>
+          <w:szCs w:val="19"/>
+        </w:rPr>
+        <w:t>2</w:t>
+      </w:r>
+      <w:r>
+        <w:rPr>
+          <w:rFonts w:ascii="Consolas" w:hAnsi="Consolas" w:cs="Consolas"/>
+          <w:color w:val="000000"/>
+          <w:sz w:val="19"/>
+          <w:szCs w:val="19"/>
+        </w:rPr>
+        <w:t>);</w:t>
+      </w:r>
+    </w:p>
+    <w:p>
+      <w:pPr>
+        <w:autoSpaceDE w:val="0"/>
+        <w:autoSpaceDN w:val="0"/>
+        <w:adjustRightInd w:val="0"/>
+        <w:spacing w:after="0" w:line="240" w:lineRule="auto"/>
+        <w:rPr>
+          <w:rFonts w:ascii="Consolas" w:hAnsi="Consolas" w:cs="Consolas"/>
+          <w:color w:val="000000"/>
+          <w:sz w:val="19"/>
+          <w:szCs w:val="19"/>
+        </w:rPr>
+      </w:pPr>
+      <w:r>
+        <w:rPr>
+          <w:rFonts w:ascii="Consolas" w:hAnsi="Consolas" w:cs="Consolas"/>
+          <w:color w:val="000000"/>
+          <w:sz w:val="19"/>
+          <w:szCs w:val="19"/>
+        </w:rPr>
+        <w:t xml:space="preserve">            customList2.Add(1);</w:t>
+      </w:r>
+    </w:p>
+    <w:p>
+      <w:pPr>
+        <w:autoSpaceDE w:val="0"/>
+        <w:autoSpaceDN w:val="0"/>
+        <w:adjustRightInd w:val="0"/>
+        <w:spacing w:after="0" w:line="240" w:lineRule="auto"/>
+        <w:rPr>
+          <w:rFonts w:ascii="Consolas" w:hAnsi="Consolas" w:cs="Consolas"/>
+          <w:color w:val="000000"/>
+          <w:sz w:val="19"/>
+          <w:szCs w:val="19"/>
+        </w:rPr>
+      </w:pPr>
+      <w:r>
+        <w:rPr>
+          <w:rFonts w:ascii="Consolas" w:hAnsi="Consolas" w:cs="Consolas"/>
+          <w:color w:val="000000"/>
+          <w:sz w:val="19"/>
+          <w:szCs w:val="19"/>
+        </w:rPr>
+        <w:t xml:space="preserve">            customList2.Add(6);</w:t>
+      </w:r>
+    </w:p>
+    <w:p>
+      <w:pPr>
+        <w:autoSpaceDE w:val="0"/>
+        <w:autoSpaceDN w:val="0"/>
+        <w:adjustRightInd w:val="0"/>
+        <w:spacing w:after="0" w:line="240" w:lineRule="auto"/>
+        <w:rPr>
+          <w:rFonts w:ascii="Consolas" w:hAnsi="Consolas" w:cs="Consolas"/>
+          <w:color w:val="000000"/>
+          <w:sz w:val="19"/>
+          <w:szCs w:val="19"/>
+        </w:rPr>
+      </w:pPr>
+      <w:r>
+        <w:rPr>
+          <w:rFonts w:ascii="Consolas" w:hAnsi="Consolas" w:cs="Consolas"/>
+          <w:color w:val="000000"/>
+          <w:sz w:val="19"/>
+          <w:szCs w:val="19"/>
+        </w:rPr>
+        <w:t xml:space="preserve">            </w:t>
+      </w:r>
+      <w:proofErr w:type="spellStart"/>
+      <w:r>
+        <w:rPr>
+          <w:rFonts w:ascii="Consolas" w:hAnsi="Consolas" w:cs="Consolas"/>
+          <w:color w:val="000000"/>
+          <w:sz w:val="19"/>
+          <w:szCs w:val="19"/>
+        </w:rPr>
+        <w:t>CustomList</w:t>
+      </w:r>
+      <w:proofErr w:type="spellEnd"/>
+      <w:r>
+        <w:rPr>
+          <w:rFonts w:ascii="Consolas" w:hAnsi="Consolas" w:cs="Consolas"/>
+          <w:color w:val="000000"/>
+          <w:sz w:val="19"/>
+          <w:szCs w:val="19"/>
+        </w:rPr>
+        <w:t>&lt;</w:t>
+      </w:r>
+      <w:r>
+        <w:rPr>
+          <w:rFonts w:ascii="Consolas" w:hAnsi="Consolas" w:cs="Consolas"/>
+          <w:color w:val="0000FF"/>
+          <w:sz w:val="19"/>
+          <w:szCs w:val="19"/>
+        </w:rPr>
+        <w:t>int</w:t>
+      </w:r>
+      <w:r>
+        <w:rPr>
+          <w:rFonts w:ascii="Consolas" w:hAnsi="Consolas" w:cs="Consolas"/>
+          <w:color w:val="000000"/>
+          <w:sz w:val="19"/>
+          <w:szCs w:val="19"/>
+        </w:rPr>
+        <w:t xml:space="preserve">&gt; customList3 = </w:t>
+      </w:r>
+      <w:r>
+        <w:rPr>
+          <w:rFonts w:ascii="Consolas" w:hAnsi="Consolas" w:cs="Consolas"/>
+          <w:color w:val="0000FF"/>
+          <w:sz w:val="19"/>
+          <w:szCs w:val="19"/>
+        </w:rPr>
+        <w:t>new</w:t>
+      </w:r>
+      <w:r>
+        <w:rPr>
+          <w:rFonts w:ascii="Consolas" w:hAnsi="Consolas" w:cs="Consolas"/>
+          <w:color w:val="000000"/>
+          <w:sz w:val="19"/>
+          <w:szCs w:val="19"/>
+        </w:rPr>
+        <w:t xml:space="preserve"> </w:t>
+      </w:r>
+      <w:proofErr w:type="spellStart"/>
+      <w:r>
+        <w:rPr>
+          <w:rFonts w:ascii="Consolas" w:hAnsi="Consolas" w:cs="Consolas"/>
+          <w:color w:val="000000"/>
+          <w:sz w:val="19"/>
+          <w:szCs w:val="19"/>
+        </w:rPr>
+        <w:t>CustomList</w:t>
+      </w:r>
+      <w:proofErr w:type="spellEnd"/>
+      <w:r>
+        <w:rPr>
+          <w:rFonts w:ascii="Consolas" w:hAnsi="Consolas" w:cs="Consolas"/>
+          <w:color w:val="000000"/>
+          <w:sz w:val="19"/>
+          <w:szCs w:val="19"/>
+        </w:rPr>
+        <w:t>&lt;</w:t>
+      </w:r>
+      <w:r>
+        <w:rPr>
+          <w:rFonts w:ascii="Consolas" w:hAnsi="Consolas" w:cs="Consolas"/>
+          <w:color w:val="0000FF"/>
+          <w:sz w:val="19"/>
+          <w:szCs w:val="19"/>
+        </w:rPr>
+        <w:t>int</w:t>
+      </w:r>
+      <w:proofErr w:type="gramStart"/>
+      <w:r>
+        <w:rPr>
+          <w:rFonts w:ascii="Consolas" w:hAnsi="Consolas" w:cs="Consolas"/>
+          <w:color w:val="000000"/>
+          <w:sz w:val="19"/>
+          <w:szCs w:val="19"/>
+        </w:rPr>
+        <w:t>&gt;(</w:t>
+      </w:r>
+      <w:proofErr w:type="gramEnd"/>
+      <w:r>
+        <w:rPr>
+          <w:rFonts w:ascii="Consolas" w:hAnsi="Consolas" w:cs="Consolas"/>
+          <w:color w:val="000000"/>
+          <w:sz w:val="19"/>
+          <w:szCs w:val="19"/>
+        </w:rPr>
+        <w:t>);</w:t>
+      </w:r>
+    </w:p>
+    <w:p>
+      <w:pPr>
+        <w:rPr>
+          <w:rFonts w:ascii="Consolas" w:hAnsi="Consolas" w:cs="Consolas"/>
+          <w:color w:val="000000"/>
+          <w:sz w:val="19"/>
+          <w:szCs w:val="19"/>
+        </w:rPr>
+      </w:pPr>
+      <w:r>
+        <w:rPr>
+          <w:rFonts w:ascii="Consolas" w:hAnsi="Consolas" w:cs="Consolas"/>
+          <w:color w:val="000000"/>
+          <w:sz w:val="19"/>
+          <w:szCs w:val="19"/>
+        </w:rPr>
+        <w:t xml:space="preserve">            customList3 = (customList1 - customList2);</w:t>
+      </w:r>
+    </w:p>
+    <w:p>
+      <w:r>
+        <w:rPr>
+          <w:rFonts w:ascii="Consolas" w:hAnsi="Consolas" w:cs="Consolas"/>
+          <w:color w:val="000000"/>
+          <w:sz w:val="19"/>
+          <w:szCs w:val="19"/>
+        </w:rPr>
+        <w:t xml:space="preserve">Return: </w:t>
+      </w:r>
+      <w:r>
+        <w:rPr>
+          <w:rFonts w:ascii="Consolas" w:hAnsi="Consolas" w:cs="Consolas"/>
+          <w:color w:val="000000"/>
+          <w:sz w:val="19"/>
+          <w:szCs w:val="19"/>
+        </w:rPr>
+        <w:t>customList3</w:t>
+      </w:r>
+      <w:r>
+        <w:rPr>
+          <w:rFonts w:ascii="Consolas" w:hAnsi="Consolas" w:cs="Consolas"/>
+          <w:color w:val="000000"/>
+          <w:sz w:val="19"/>
+          <w:szCs w:val="19"/>
+        </w:rPr>
+        <w:t xml:space="preserve"> = </w:t>
+      </w:r>
+      <w:proofErr w:type="gramStart"/>
+      <w:r>
+        <w:rPr>
+          <w:rFonts w:ascii="Consolas" w:hAnsi="Consolas" w:cs="Consolas"/>
+          <w:color w:val="000000"/>
+          <w:sz w:val="19"/>
+          <w:szCs w:val="19"/>
+        </w:rPr>
+        <w:t>{ 3</w:t>
+      </w:r>
+      <w:proofErr w:type="gramEnd"/>
+      <w:r>
+        <w:rPr>
+          <w:rFonts w:ascii="Consolas" w:hAnsi="Consolas" w:cs="Consolas"/>
+          <w:color w:val="000000"/>
+          <w:sz w:val="19"/>
+          <w:szCs w:val="19"/>
+        </w:rPr>
+        <w:t>, 5 }</w:t>
+      </w:r>
       <w:bookmarkStart w:id="0" w:name="_GoBack"/>
-      <w:r>
-        <w:t xml:space="preserve">Get two </w:t>
-      </w:r>
-      <w:proofErr w:type="spellStart"/>
-      <w:r>
-        <w:t>CustomList</w:t>
-      </w:r>
-      <w:proofErr w:type="spellEnd"/>
-      <w:r>
-        <w:t xml:space="preserve"> </w:t>
-      </w:r>
-      <w:proofErr w:type="spellStart"/>
-      <w:r>
-        <w:t>customList</w:t>
-      </w:r>
-      <w:proofErr w:type="spellEnd"/>
-      <w:r>
-        <w:t xml:space="preserve"> objects.</w:t>
-      </w:r>
-    </w:p>
-    <w:bookmarkEnd w:id="0"/>
-    <w:p>
-      <w:r>
-        <w:t>Get Count of array 1 = count1</w:t>
-      </w:r>
-    </w:p>
-    <w:p>
-      <w:proofErr w:type="spellStart"/>
-      <w:r>
-        <w:t>GetCount</w:t>
-      </w:r>
-      <w:proofErr w:type="spellEnd"/>
-      <w:r>
-        <w:t xml:space="preserve"> of array 2 = count2</w:t>
-      </w:r>
-    </w:p>
-    <w:p>
-      <w:r>
-        <w:t xml:space="preserve">Add counts to get size of new array following max capacity definition = </w:t>
-      </w:r>
-      <w:proofErr w:type="spellStart"/>
-      <w:r>
-        <w:t>newCount</w:t>
-      </w:r>
-      <w:proofErr w:type="spellEnd"/>
-    </w:p>
-    <w:p>
-      <w:r>
-        <w:t>Create new array</w:t>
-      </w:r>
-    </w:p>
-    <w:p>
-      <w:r>
-        <w:t>Loop through first array count1 times and add 1</w:t>
-      </w:r>
-      <w:r>
-        <w:rPr>
-          <w:vertAlign w:val="superscript"/>
-        </w:rPr>
-        <w:t>st</w:t>
-      </w:r>
-      <w:r>
-        <w:t xml:space="preserve"> array values</w:t>
-      </w:r>
-    </w:p>
-    <w:p>
-      <w:r>
-        <w:t>Loop through second array count2 times and add 2</w:t>
-      </w:r>
-      <w:r>
-        <w:rPr>
-          <w:vertAlign w:val="superscript"/>
-        </w:rPr>
-        <w:t>nd</w:t>
-      </w:r>
-      <w:r>
-        <w:t xml:space="preserve"> array values.</w:t>
-      </w:r>
-    </w:p>
-    <w:p>
-      <w:r>
-        <w:t xml:space="preserve"> </w:t>
-      </w:r>
-    </w:p>
-    <w:p/>
+      <w:bookmarkEnd w:id="0"/>
+    </w:p>
     <w:sectPr>
       <w:pgSz w:w="12240" w:h="15840"/>
       <w:pgMar w:top="1440" w:right="1440" w:bottom="1440" w:left="1440" w:header="720" w:footer="720" w:gutter="0"/>
@@ -2844,6 +4107,49 @@
     <w:qFormat/>
     <w:rsid w:val="00F424EC"/>
   </w:style>
+  <w:style w:type="paragraph" w:styleId="Heading1">
+    <w:name w:val="heading 1"/>
+    <w:basedOn w:val="Normal"/>
+    <w:link w:val="Heading1Char"/>
+    <w:uiPriority w:val="9"/>
+    <w:qFormat/>
+    <w:rsid w:val="004245B3"/>
+    <w:pPr>
+      <w:spacing w:before="100" w:beforeAutospacing="1" w:after="100" w:afterAutospacing="1" w:line="240" w:lineRule="auto"/>
+      <w:outlineLvl w:val="0"/>
+    </w:pPr>
+    <w:rPr>
+      <w:rFonts w:ascii="Times New Roman" w:eastAsia="Times New Roman" w:hAnsi="Times New Roman" w:cs="Times New Roman"/>
+      <w:b/>
+      <w:bCs/>
+      <w:kern w:val="36"/>
+      <w:sz w:val="48"/>
+      <w:szCs w:val="48"/>
+    </w:rPr>
+  </w:style>
+  <w:style w:type="paragraph" w:styleId="Heading4">
+    <w:name w:val="heading 4"/>
+    <w:basedOn w:val="Normal"/>
+    <w:next w:val="Normal"/>
+    <w:link w:val="Heading4Char"/>
+    <w:uiPriority w:val="9"/>
+    <w:semiHidden/>
+    <w:unhideWhenUsed/>
+    <w:qFormat/>
+    <w:rsid w:val="006D07E1"/>
+    <w:pPr>
+      <w:keepNext/>
+      <w:keepLines/>
+      <w:spacing w:before="40" w:after="0"/>
+      <w:outlineLvl w:val="3"/>
+    </w:pPr>
+    <w:rPr>
+      <w:rFonts w:asciiTheme="majorHAnsi" w:eastAsiaTheme="majorEastAsia" w:hAnsiTheme="majorHAnsi" w:cstheme="majorBidi"/>
+      <w:i/>
+      <w:iCs/>
+      <w:color w:val="2E74B5" w:themeColor="accent1" w:themeShade="BF"/>
+    </w:rPr>
+  </w:style>
   <w:style w:type="character" w:default="1" w:styleId="DefaultParagraphFont">
     <w:name w:val="Default Paragraph Font"/>
     <w:uiPriority w:val="1"/>
@@ -2881,6 +4187,35 @@
       <w:ind w:left="720"/>
       <w:contextualSpacing/>
     </w:pPr>
+  </w:style>
+  <w:style w:type="character" w:customStyle="1" w:styleId="Heading1Char">
+    <w:name w:val="Heading 1 Char"/>
+    <w:basedOn w:val="DefaultParagraphFont"/>
+    <w:link w:val="Heading1"/>
+    <w:uiPriority w:val="9"/>
+    <w:rsid w:val="004245B3"/>
+    <w:rPr>
+      <w:rFonts w:ascii="Times New Roman" w:eastAsia="Times New Roman" w:hAnsi="Times New Roman" w:cs="Times New Roman"/>
+      <w:b/>
+      <w:bCs/>
+      <w:kern w:val="36"/>
+      <w:sz w:val="48"/>
+      <w:szCs w:val="48"/>
+    </w:rPr>
+  </w:style>
+  <w:style w:type="character" w:customStyle="1" w:styleId="Heading4Char">
+    <w:name w:val="Heading 4 Char"/>
+    <w:basedOn w:val="DefaultParagraphFont"/>
+    <w:link w:val="Heading4"/>
+    <w:uiPriority w:val="9"/>
+    <w:semiHidden/>
+    <w:rsid w:val="006D07E1"/>
+    <w:rPr>
+      <w:rFonts w:asciiTheme="majorHAnsi" w:eastAsiaTheme="majorEastAsia" w:hAnsiTheme="majorHAnsi" w:cstheme="majorBidi"/>
+      <w:i/>
+      <w:iCs/>
+      <w:color w:val="2E74B5" w:themeColor="accent1" w:themeShade="BF"/>
+    </w:rPr>
   </w:style>
 </w:styles>
 </file>
@@ -3178,4 +4513,16 @@
     </a:ext>
   </a:extLst>
 </a:theme>
+</file>
+
+<file path=customXml/item1.xml><?xml version="1.0" encoding="utf-8"?>
+<b:Sources xmlns:b="http://schemas.openxmlformats.org/officeDocument/2006/bibliography" xmlns="http://schemas.openxmlformats.org/officeDocument/2006/bibliography" SelectedStyle="\APASixthEditionOfficeOnline.xsl" StyleName="APA" Version="6"/>
+</file>
+
+<file path=customXml/itemProps1.xml><?xml version="1.0" encoding="utf-8"?>
+<ds:datastoreItem xmlns:ds="http://schemas.openxmlformats.org/officeDocument/2006/customXml" ds:itemID="{10C34167-54E8-4FD9-BE24-6D4F7A341DF5}">
+  <ds:schemaRefs>
+    <ds:schemaRef ds:uri="http://schemas.openxmlformats.org/officeDocument/2006/bibliography"/>
+  </ds:schemaRefs>
+</ds:datastoreItem>
 </file>
</xml_diff>

<commit_message>
First working version of Zip method.
</commit_message>
<xml_diff>
--- a/6_Custom_List_Class_User_Stories_WORKING.docx
+++ b/6_Custom_List_Class_User_Stories_WORKING.docx
@@ -765,46 +765,24 @@
       <w:pPr>
         <w:rPr>
           <w:rFonts w:ascii="Calibri" w:hAnsi="Calibri"/>
-          <w:color w:val="000000"/>
-        </w:rPr>
-      </w:pPr>
-      <w:r>
-        <w:rPr>
-          <w:rFonts w:ascii="Calibri" w:hAnsi="Calibri"/>
-          <w:b/>
-          <w:color w:val="000000"/>
+          <w:b/>
+          <w:color w:val="70AD47" w:themeColor="accent6"/>
+        </w:rPr>
+      </w:pPr>
+      <w:r>
+        <w:rPr>
+          <w:rFonts w:ascii="Calibri" w:hAnsi="Calibri"/>
+          <w:b/>
+          <w:color w:val="70AD47" w:themeColor="accent6"/>
         </w:rPr>
         <w:lastRenderedPageBreak/>
-        <w:t>(</w:t>
-      </w:r>
-      <w:r>
-        <w:rPr>
-          <w:rFonts w:ascii="Calibri" w:hAnsi="Calibri"/>
-          <w:b/>
-          <w:color w:val="000000"/>
-        </w:rPr>
-        <w:t>5</w:t>
-      </w:r>
-      <w:r>
-        <w:rPr>
-          <w:rFonts w:ascii="Calibri" w:hAnsi="Calibri"/>
-          <w:b/>
-          <w:color w:val="000000"/>
-        </w:rPr>
-        <w:t xml:space="preserve"> points):</w:t>
-      </w:r>
-      <w:r>
-        <w:rPr>
-          <w:rFonts w:ascii="Calibri" w:hAnsi="Calibri"/>
-          <w:b/>
-          <w:color w:val="000000"/>
-        </w:rPr>
-        <w:t xml:space="preserve"> </w:t>
-      </w:r>
-      <w:r>
-        <w:rPr>
-          <w:rFonts w:ascii="Calibri" w:hAnsi="Calibri"/>
-          <w:color w:val="000000"/>
+        <w:t xml:space="preserve">(5 points): </w:t>
+      </w:r>
+      <w:r>
+        <w:rPr>
+          <w:rFonts w:ascii="Calibri" w:hAnsi="Calibri"/>
+          <w:b/>
+          <w:color w:val="70AD47" w:themeColor="accent6"/>
         </w:rPr>
         <w:t xml:space="preserve">As a developer, I want to write documentation in a .txt file that describes the details and functionality of my – operator overload. I want to include details such as “syntax”, “parameters”, “return type”, and an example of it being used, with the output. I want to use the following piece of documentation as a guideline for my own documentation: </w:t>
       </w:r>
@@ -813,16 +791,20 @@
       <w:pPr>
         <w:rPr>
           <w:rFonts w:ascii="Calibri" w:hAnsi="Calibri"/>
-          <w:color w:val="000000"/>
-        </w:rPr>
-      </w:pPr>
-      <w:r>
-        <w:rPr>
-          <w:rFonts w:ascii="Calibri" w:hAnsi="Calibri"/>
-          <w:color w:val="000000"/>
+          <w:b/>
+          <w:color w:val="70AD47" w:themeColor="accent6"/>
+        </w:rPr>
+      </w:pPr>
+      <w:r>
+        <w:rPr>
+          <w:rFonts w:ascii="Calibri" w:hAnsi="Calibri"/>
+          <w:b/>
+          <w:color w:val="70AD47" w:themeColor="accent6"/>
         </w:rPr>
         <w:t>https://msdn.microsoft.com/en-us/library/cd666k3e%28v=vs.110%29.aspx?f=255&amp;MSPPError=-2147217396</w:t>
       </w:r>
+      <w:bookmarkStart w:id="0" w:name="_GoBack"/>
+      <w:bookmarkEnd w:id="0"/>
     </w:p>
     <w:p>
       <w:pPr>
@@ -2483,12 +2465,21 @@
       </w:pPr>
       <w:r>
         <w:rPr>
-          <w:rFonts w:ascii="Consolas" w:hAnsi="Consolas" w:cs="Consolas"/>
-          <w:color w:val="000000"/>
-          <w:sz w:val="19"/>
-          <w:szCs w:val="19"/>
-        </w:rPr>
-        <w:t>Example:</w:t>
+          <w:rFonts w:ascii="Segoe UI" w:hAnsi="Segoe UI" w:cs="Segoe UI"/>
+          <w:i/>
+          <w:iCs/>
+          <w:color w:val="171717"/>
+        </w:rPr>
+        <w:t>Example</w:t>
+      </w:r>
+      <w:r>
+        <w:rPr>
+          <w:rFonts w:ascii="Consolas" w:hAnsi="Consolas" w:cs="Consolas"/>
+          <w:color w:val="000000"/>
+          <w:sz w:val="19"/>
+          <w:szCs w:val="19"/>
+        </w:rPr>
+        <w:t>:</w:t>
       </w:r>
     </w:p>
     <w:p>
@@ -2507,116 +2498,20 @@
       <w:r>
         <w:rPr>
           <w:rFonts w:ascii="Consolas" w:hAnsi="Consolas" w:cs="Consolas"/>
-          <w:color w:val="000000"/>
-          <w:sz w:val="19"/>
-          <w:szCs w:val="19"/>
-        </w:rPr>
-        <w:t xml:space="preserve">            </w:t>
-      </w:r>
-      <w:proofErr w:type="spellStart"/>
-      <w:r>
-        <w:rPr>
-          <w:rFonts w:ascii="Consolas" w:hAnsi="Consolas" w:cs="Consolas"/>
-          <w:color w:val="000000"/>
-          <w:sz w:val="19"/>
-          <w:szCs w:val="19"/>
-        </w:rPr>
-        <w:t>CustomList</w:t>
-      </w:r>
-      <w:proofErr w:type="spellEnd"/>
-      <w:r>
-        <w:rPr>
-          <w:rFonts w:ascii="Consolas" w:hAnsi="Consolas" w:cs="Consolas"/>
-          <w:color w:val="000000"/>
-          <w:sz w:val="19"/>
-          <w:szCs w:val="19"/>
-        </w:rPr>
-        <w:t>&lt;</w:t>
-      </w:r>
-      <w:r>
-        <w:rPr>
-          <w:rFonts w:ascii="Consolas" w:hAnsi="Consolas" w:cs="Consolas"/>
           <w:color w:val="0000FF"/>
           <w:sz w:val="19"/>
           <w:szCs w:val="19"/>
         </w:rPr>
-        <w:t>int</w:t>
-      </w:r>
-      <w:r>
-        <w:rPr>
-          <w:rFonts w:ascii="Consolas" w:hAnsi="Consolas" w:cs="Consolas"/>
-          <w:color w:val="000000"/>
-          <w:sz w:val="19"/>
-          <w:szCs w:val="19"/>
-        </w:rPr>
-        <w:t xml:space="preserve">&gt; customList1 = </w:t>
-      </w:r>
-      <w:r>
-        <w:rPr>
-          <w:rFonts w:ascii="Consolas" w:hAnsi="Consolas" w:cs="Consolas"/>
-          <w:color w:val="0000FF"/>
-          <w:sz w:val="19"/>
-          <w:szCs w:val="19"/>
-        </w:rPr>
-        <w:t>new</w:t>
-      </w:r>
-      <w:r>
-        <w:rPr>
-          <w:rFonts w:ascii="Consolas" w:hAnsi="Consolas" w:cs="Consolas"/>
-          <w:color w:val="000000"/>
-          <w:sz w:val="19"/>
-          <w:szCs w:val="19"/>
-        </w:rPr>
-        <w:t xml:space="preserve"> </w:t>
-      </w:r>
-      <w:proofErr w:type="spellStart"/>
-      <w:r>
-        <w:rPr>
-          <w:rFonts w:ascii="Consolas" w:hAnsi="Consolas" w:cs="Consolas"/>
-          <w:color w:val="000000"/>
-          <w:sz w:val="19"/>
-          <w:szCs w:val="19"/>
-        </w:rPr>
-        <w:t>CustomList</w:t>
-      </w:r>
-      <w:proofErr w:type="spellEnd"/>
-      <w:r>
-        <w:rPr>
-          <w:rFonts w:ascii="Consolas" w:hAnsi="Consolas" w:cs="Consolas"/>
-          <w:color w:val="000000"/>
-          <w:sz w:val="19"/>
-          <w:szCs w:val="19"/>
-        </w:rPr>
-        <w:t>&lt;</w:t>
-      </w:r>
-      <w:r>
-        <w:rPr>
-          <w:rFonts w:ascii="Consolas" w:hAnsi="Consolas" w:cs="Consolas"/>
-          <w:color w:val="0000FF"/>
-          <w:sz w:val="19"/>
-          <w:szCs w:val="19"/>
-        </w:rPr>
-        <w:t>int</w:t>
-      </w:r>
-      <w:proofErr w:type="gramStart"/>
-      <w:r>
-        <w:rPr>
-          <w:rFonts w:ascii="Consolas" w:hAnsi="Consolas" w:cs="Consolas"/>
-          <w:color w:val="000000"/>
-          <w:sz w:val="19"/>
-          <w:szCs w:val="19"/>
-        </w:rPr>
-        <w:t>&gt;(</w:t>
-      </w:r>
-      <w:proofErr w:type="gramEnd"/>
-      <w:r>
-        <w:rPr>
-          <w:rFonts w:ascii="Consolas" w:hAnsi="Consolas" w:cs="Consolas"/>
-          <w:color w:val="000000"/>
-          <w:sz w:val="19"/>
-          <w:szCs w:val="19"/>
-        </w:rPr>
-        <w:t>);</w:t>
+        <w:t>using</w:t>
+      </w:r>
+      <w:r>
+        <w:rPr>
+          <w:rFonts w:ascii="Consolas" w:hAnsi="Consolas" w:cs="Consolas"/>
+          <w:color w:val="000000"/>
+          <w:sz w:val="19"/>
+          <w:szCs w:val="19"/>
+        </w:rPr>
+        <w:t xml:space="preserve"> System;</w:t>
       </w:r>
     </w:p>
     <w:p>
@@ -2635,107 +2530,33 @@
       <w:r>
         <w:rPr>
           <w:rFonts w:ascii="Consolas" w:hAnsi="Consolas" w:cs="Consolas"/>
-          <w:color w:val="000000"/>
-          <w:sz w:val="19"/>
-          <w:szCs w:val="19"/>
-        </w:rPr>
-        <w:t xml:space="preserve">            </w:t>
+          <w:color w:val="0000FF"/>
+          <w:sz w:val="19"/>
+          <w:szCs w:val="19"/>
+        </w:rPr>
+        <w:t>using</w:t>
+      </w:r>
+      <w:r>
+        <w:rPr>
+          <w:rFonts w:ascii="Consolas" w:hAnsi="Consolas" w:cs="Consolas"/>
+          <w:color w:val="000000"/>
+          <w:sz w:val="19"/>
+          <w:szCs w:val="19"/>
+        </w:rPr>
+        <w:t xml:space="preserve"> </w:t>
       </w:r>
       <w:proofErr w:type="spellStart"/>
-      <w:r>
-        <w:rPr>
-          <w:rFonts w:ascii="Consolas" w:hAnsi="Consolas" w:cs="Consolas"/>
-          <w:color w:val="000000"/>
-          <w:sz w:val="19"/>
-          <w:szCs w:val="19"/>
-        </w:rPr>
-        <w:t>CustomList</w:t>
+      <w:proofErr w:type="gramStart"/>
+      <w:r>
+        <w:rPr>
+          <w:rFonts w:ascii="Consolas" w:hAnsi="Consolas" w:cs="Consolas"/>
+          <w:color w:val="000000"/>
+          <w:sz w:val="19"/>
+          <w:szCs w:val="19"/>
+        </w:rPr>
+        <w:t>System.Collections.Generic</w:t>
       </w:r>
       <w:proofErr w:type="spellEnd"/>
-      <w:r>
-        <w:rPr>
-          <w:rFonts w:ascii="Consolas" w:hAnsi="Consolas" w:cs="Consolas"/>
-          <w:color w:val="000000"/>
-          <w:sz w:val="19"/>
-          <w:szCs w:val="19"/>
-        </w:rPr>
-        <w:t>&lt;</w:t>
-      </w:r>
-      <w:r>
-        <w:rPr>
-          <w:rFonts w:ascii="Consolas" w:hAnsi="Consolas" w:cs="Consolas"/>
-          <w:color w:val="0000FF"/>
-          <w:sz w:val="19"/>
-          <w:szCs w:val="19"/>
-        </w:rPr>
-        <w:t>int</w:t>
-      </w:r>
-      <w:r>
-        <w:rPr>
-          <w:rFonts w:ascii="Consolas" w:hAnsi="Consolas" w:cs="Consolas"/>
-          <w:color w:val="000000"/>
-          <w:sz w:val="19"/>
-          <w:szCs w:val="19"/>
-        </w:rPr>
-        <w:t xml:space="preserve">&gt; customList2 = </w:t>
-      </w:r>
-      <w:r>
-        <w:rPr>
-          <w:rFonts w:ascii="Consolas" w:hAnsi="Consolas" w:cs="Consolas"/>
-          <w:color w:val="0000FF"/>
-          <w:sz w:val="19"/>
-          <w:szCs w:val="19"/>
-        </w:rPr>
-        <w:t>new</w:t>
-      </w:r>
-      <w:r>
-        <w:rPr>
-          <w:rFonts w:ascii="Consolas" w:hAnsi="Consolas" w:cs="Consolas"/>
-          <w:color w:val="000000"/>
-          <w:sz w:val="19"/>
-          <w:szCs w:val="19"/>
-        </w:rPr>
-        <w:t xml:space="preserve"> </w:t>
-      </w:r>
-      <w:proofErr w:type="spellStart"/>
-      <w:r>
-        <w:rPr>
-          <w:rFonts w:ascii="Consolas" w:hAnsi="Consolas" w:cs="Consolas"/>
-          <w:color w:val="000000"/>
-          <w:sz w:val="19"/>
-          <w:szCs w:val="19"/>
-        </w:rPr>
-        <w:t>CustomList</w:t>
-      </w:r>
-      <w:proofErr w:type="spellEnd"/>
-      <w:r>
-        <w:rPr>
-          <w:rFonts w:ascii="Consolas" w:hAnsi="Consolas" w:cs="Consolas"/>
-          <w:color w:val="000000"/>
-          <w:sz w:val="19"/>
-          <w:szCs w:val="19"/>
-        </w:rPr>
-        <w:t>&lt;</w:t>
-      </w:r>
-      <w:r>
-        <w:rPr>
-          <w:rFonts w:ascii="Consolas" w:hAnsi="Consolas" w:cs="Consolas"/>
-          <w:color w:val="0000FF"/>
-          <w:sz w:val="19"/>
-          <w:szCs w:val="19"/>
-        </w:rPr>
-        <w:t>int</w:t>
-      </w:r>
-      <w:proofErr w:type="gramStart"/>
-      <w:r>
-        <w:rPr>
-          <w:rFonts w:ascii="Consolas" w:hAnsi="Consolas" w:cs="Consolas"/>
-          <w:color w:val="000000"/>
-          <w:sz w:val="19"/>
-          <w:szCs w:val="19"/>
-        </w:rPr>
-        <w:t>&gt;(</w:t>
-      </w:r>
       <w:proofErr w:type="gramEnd"/>
       <w:r>
         <w:rPr>
@@ -2744,7 +2565,7 @@
           <w:sz w:val="19"/>
           <w:szCs w:val="19"/>
         </w:rPr>
-        <w:t>);</w:t>
+        <w:t>;</w:t>
       </w:r>
     </w:p>
     <w:p>
@@ -2763,11 +2584,40 @@
       <w:r>
         <w:rPr>
           <w:rFonts w:ascii="Consolas" w:hAnsi="Consolas" w:cs="Consolas"/>
-          <w:color w:val="000000"/>
-          <w:sz w:val="19"/>
-          <w:szCs w:val="19"/>
-        </w:rPr>
-        <w:t xml:space="preserve">            customList1.Add(1);</w:t>
+          <w:color w:val="0000FF"/>
+          <w:sz w:val="19"/>
+          <w:szCs w:val="19"/>
+        </w:rPr>
+        <w:t>using</w:t>
+      </w:r>
+      <w:r>
+        <w:rPr>
+          <w:rFonts w:ascii="Consolas" w:hAnsi="Consolas" w:cs="Consolas"/>
+          <w:color w:val="000000"/>
+          <w:sz w:val="19"/>
+          <w:szCs w:val="19"/>
+        </w:rPr>
+        <w:t xml:space="preserve"> </w:t>
+      </w:r>
+      <w:proofErr w:type="spellStart"/>
+      <w:r>
+        <w:rPr>
+          <w:rFonts w:ascii="Consolas" w:hAnsi="Consolas" w:cs="Consolas"/>
+          <w:color w:val="000000"/>
+          <w:sz w:val="19"/>
+          <w:szCs w:val="19"/>
+        </w:rPr>
+        <w:t>System.Linq</w:t>
+      </w:r>
+      <w:proofErr w:type="spellEnd"/>
+      <w:r>
+        <w:rPr>
+          <w:rFonts w:ascii="Consolas" w:hAnsi="Consolas" w:cs="Consolas"/>
+          <w:color w:val="000000"/>
+          <w:sz w:val="19"/>
+          <w:szCs w:val="19"/>
+        </w:rPr>
+        <w:t>;</w:t>
       </w:r>
     </w:p>
     <w:p>
@@ -2786,29 +2636,40 @@
       <w:r>
         <w:rPr>
           <w:rFonts w:ascii="Consolas" w:hAnsi="Consolas" w:cs="Consolas"/>
-          <w:color w:val="000000"/>
-          <w:sz w:val="19"/>
-          <w:szCs w:val="19"/>
-        </w:rPr>
-        <w:t xml:space="preserve">            customList1.Add(</w:t>
-      </w:r>
-      <w:r>
-        <w:rPr>
-          <w:rFonts w:ascii="Consolas" w:hAnsi="Consolas" w:cs="Consolas"/>
-          <w:color w:val="000000"/>
-          <w:sz w:val="19"/>
-          <w:szCs w:val="19"/>
-        </w:rPr>
-        <w:t>3</w:t>
-      </w:r>
-      <w:r>
-        <w:rPr>
-          <w:rFonts w:ascii="Consolas" w:hAnsi="Consolas" w:cs="Consolas"/>
-          <w:color w:val="000000"/>
-          <w:sz w:val="19"/>
-          <w:szCs w:val="19"/>
-        </w:rPr>
-        <w:t>);</w:t>
+          <w:color w:val="0000FF"/>
+          <w:sz w:val="19"/>
+          <w:szCs w:val="19"/>
+        </w:rPr>
+        <w:t>using</w:t>
+      </w:r>
+      <w:r>
+        <w:rPr>
+          <w:rFonts w:ascii="Consolas" w:hAnsi="Consolas" w:cs="Consolas"/>
+          <w:color w:val="000000"/>
+          <w:sz w:val="19"/>
+          <w:szCs w:val="19"/>
+        </w:rPr>
+        <w:t xml:space="preserve"> </w:t>
+      </w:r>
+      <w:proofErr w:type="spellStart"/>
+      <w:r>
+        <w:rPr>
+          <w:rFonts w:ascii="Consolas" w:hAnsi="Consolas" w:cs="Consolas"/>
+          <w:color w:val="000000"/>
+          <w:sz w:val="19"/>
+          <w:szCs w:val="19"/>
+        </w:rPr>
+        <w:t>System.Text</w:t>
+      </w:r>
+      <w:proofErr w:type="spellEnd"/>
+      <w:r>
+        <w:rPr>
+          <w:rFonts w:ascii="Consolas" w:hAnsi="Consolas" w:cs="Consolas"/>
+          <w:color w:val="000000"/>
+          <w:sz w:val="19"/>
+          <w:szCs w:val="19"/>
+        </w:rPr>
+        <w:t>;</w:t>
       </w:r>
     </w:p>
     <w:p>
@@ -2827,29 +2688,42 @@
       <w:r>
         <w:rPr>
           <w:rFonts w:ascii="Consolas" w:hAnsi="Consolas" w:cs="Consolas"/>
-          <w:color w:val="000000"/>
-          <w:sz w:val="19"/>
-          <w:szCs w:val="19"/>
-        </w:rPr>
-        <w:t xml:space="preserve">            customList1.Add(</w:t>
-      </w:r>
-      <w:r>
-        <w:rPr>
-          <w:rFonts w:ascii="Consolas" w:hAnsi="Consolas" w:cs="Consolas"/>
-          <w:color w:val="000000"/>
-          <w:sz w:val="19"/>
-          <w:szCs w:val="19"/>
-        </w:rPr>
-        <w:t>5</w:t>
-      </w:r>
-      <w:r>
-        <w:rPr>
-          <w:rFonts w:ascii="Consolas" w:hAnsi="Consolas" w:cs="Consolas"/>
-          <w:color w:val="000000"/>
-          <w:sz w:val="19"/>
-          <w:szCs w:val="19"/>
-        </w:rPr>
-        <w:t>);</w:t>
+          <w:color w:val="0000FF"/>
+          <w:sz w:val="19"/>
+          <w:szCs w:val="19"/>
+        </w:rPr>
+        <w:t>using</w:t>
+      </w:r>
+      <w:r>
+        <w:rPr>
+          <w:rFonts w:ascii="Consolas" w:hAnsi="Consolas" w:cs="Consolas"/>
+          <w:color w:val="000000"/>
+          <w:sz w:val="19"/>
+          <w:szCs w:val="19"/>
+        </w:rPr>
+        <w:t xml:space="preserve"> </w:t>
+      </w:r>
+      <w:proofErr w:type="spellStart"/>
+      <w:proofErr w:type="gramStart"/>
+      <w:r>
+        <w:rPr>
+          <w:rFonts w:ascii="Consolas" w:hAnsi="Consolas" w:cs="Consolas"/>
+          <w:color w:val="000000"/>
+          <w:sz w:val="19"/>
+          <w:szCs w:val="19"/>
+        </w:rPr>
+        <w:t>System.Threading.Tasks</w:t>
+      </w:r>
+      <w:proofErr w:type="spellEnd"/>
+      <w:proofErr w:type="gramEnd"/>
+      <w:r>
+        <w:rPr>
+          <w:rFonts w:ascii="Consolas" w:hAnsi="Consolas" w:cs="Consolas"/>
+          <w:color w:val="000000"/>
+          <w:sz w:val="19"/>
+          <w:szCs w:val="19"/>
+        </w:rPr>
+        <w:t>;</w:t>
       </w:r>
     </w:p>
     <w:p>
@@ -2865,33 +2739,6 @@
           <w:szCs w:val="19"/>
         </w:rPr>
       </w:pPr>
-      <w:r>
-        <w:rPr>
-          <w:rFonts w:ascii="Consolas" w:hAnsi="Consolas" w:cs="Consolas"/>
-          <w:color w:val="000000"/>
-          <w:sz w:val="19"/>
-          <w:szCs w:val="19"/>
-        </w:rPr>
-        <w:t xml:space="preserve">            customList2.Add(</w:t>
-      </w:r>
-      <w:r>
-        <w:rPr>
-          <w:rFonts w:ascii="Consolas" w:hAnsi="Consolas" w:cs="Consolas"/>
-          <w:color w:val="000000"/>
-          <w:sz w:val="19"/>
-          <w:szCs w:val="19"/>
-        </w:rPr>
-        <w:t>2</w:t>
-      </w:r>
-      <w:r>
-        <w:rPr>
-          <w:rFonts w:ascii="Consolas" w:hAnsi="Consolas" w:cs="Consolas"/>
-          <w:color w:val="000000"/>
-          <w:sz w:val="19"/>
-          <w:szCs w:val="19"/>
-        </w:rPr>
-        <w:t>);</w:t>
-      </w:r>
     </w:p>
     <w:p>
       <w:pPr>
@@ -2909,12 +2756,32 @@
       <w:r>
         <w:rPr>
           <w:rFonts w:ascii="Consolas" w:hAnsi="Consolas" w:cs="Consolas"/>
-          <w:color w:val="000000"/>
-          <w:sz w:val="19"/>
-          <w:szCs w:val="19"/>
-        </w:rPr>
-        <w:t xml:space="preserve">            customList2.Add(1);</w:t>
-      </w:r>
+          <w:color w:val="0000FF"/>
+          <w:sz w:val="19"/>
+          <w:szCs w:val="19"/>
+        </w:rPr>
+        <w:t>namespace</w:t>
+      </w:r>
+      <w:r>
+        <w:rPr>
+          <w:rFonts w:ascii="Consolas" w:hAnsi="Consolas" w:cs="Consolas"/>
+          <w:color w:val="000000"/>
+          <w:sz w:val="19"/>
+          <w:szCs w:val="19"/>
+        </w:rPr>
+        <w:t xml:space="preserve"> </w:t>
+      </w:r>
+      <w:proofErr w:type="spellStart"/>
+      <w:r>
+        <w:rPr>
+          <w:rFonts w:ascii="Consolas" w:hAnsi="Consolas" w:cs="Consolas"/>
+          <w:color w:val="000000"/>
+          <w:sz w:val="19"/>
+          <w:szCs w:val="19"/>
+        </w:rPr>
+        <w:t>CustomListClass</w:t>
+      </w:r>
+      <w:proofErr w:type="spellEnd"/>
     </w:p>
     <w:p>
       <w:pPr>
@@ -2936,7 +2803,7 @@
           <w:sz w:val="19"/>
           <w:szCs w:val="19"/>
         </w:rPr>
-        <w:t xml:space="preserve">            customList2.Add(6);</w:t>
+        <w:t>{</w:t>
       </w:r>
     </w:p>
     <w:p>
@@ -2959,6 +2826,210 @@
           <w:sz w:val="19"/>
           <w:szCs w:val="19"/>
         </w:rPr>
+        <w:t xml:space="preserve">    </w:t>
+      </w:r>
+      <w:r>
+        <w:rPr>
+          <w:rFonts w:ascii="Consolas" w:hAnsi="Consolas" w:cs="Consolas"/>
+          <w:color w:val="0000FF"/>
+          <w:sz w:val="19"/>
+          <w:szCs w:val="19"/>
+        </w:rPr>
+        <w:t>class</w:t>
+      </w:r>
+      <w:r>
+        <w:rPr>
+          <w:rFonts w:ascii="Consolas" w:hAnsi="Consolas" w:cs="Consolas"/>
+          <w:color w:val="000000"/>
+          <w:sz w:val="19"/>
+          <w:szCs w:val="19"/>
+        </w:rPr>
+        <w:t xml:space="preserve"> </w:t>
+      </w:r>
+      <w:r>
+        <w:rPr>
+          <w:rFonts w:ascii="Consolas" w:hAnsi="Consolas" w:cs="Consolas"/>
+          <w:color w:val="2B91AF"/>
+          <w:sz w:val="19"/>
+          <w:szCs w:val="19"/>
+        </w:rPr>
+        <w:t>Program</w:t>
+      </w:r>
+    </w:p>
+    <w:p>
+      <w:pPr>
+        <w:autoSpaceDE w:val="0"/>
+        <w:autoSpaceDN w:val="0"/>
+        <w:adjustRightInd w:val="0"/>
+        <w:spacing w:after="0" w:line="240" w:lineRule="auto"/>
+        <w:rPr>
+          <w:rFonts w:ascii="Consolas" w:hAnsi="Consolas" w:cs="Consolas"/>
+          <w:color w:val="000000"/>
+          <w:sz w:val="19"/>
+          <w:szCs w:val="19"/>
+        </w:rPr>
+      </w:pPr>
+      <w:r>
+        <w:rPr>
+          <w:rFonts w:ascii="Consolas" w:hAnsi="Consolas" w:cs="Consolas"/>
+          <w:color w:val="000000"/>
+          <w:sz w:val="19"/>
+          <w:szCs w:val="19"/>
+        </w:rPr>
+        <w:t xml:space="preserve">    {</w:t>
+      </w:r>
+    </w:p>
+    <w:p>
+      <w:pPr>
+        <w:autoSpaceDE w:val="0"/>
+        <w:autoSpaceDN w:val="0"/>
+        <w:adjustRightInd w:val="0"/>
+        <w:spacing w:after="0" w:line="240" w:lineRule="auto"/>
+        <w:rPr>
+          <w:rFonts w:ascii="Consolas" w:hAnsi="Consolas" w:cs="Consolas"/>
+          <w:color w:val="000000"/>
+          <w:sz w:val="19"/>
+          <w:szCs w:val="19"/>
+        </w:rPr>
+      </w:pPr>
+      <w:r>
+        <w:rPr>
+          <w:rFonts w:ascii="Consolas" w:hAnsi="Consolas" w:cs="Consolas"/>
+          <w:color w:val="000000"/>
+          <w:sz w:val="19"/>
+          <w:szCs w:val="19"/>
+        </w:rPr>
+        <w:t xml:space="preserve">        </w:t>
+      </w:r>
+      <w:r>
+        <w:rPr>
+          <w:rFonts w:ascii="Consolas" w:hAnsi="Consolas" w:cs="Consolas"/>
+          <w:color w:val="0000FF"/>
+          <w:sz w:val="19"/>
+          <w:szCs w:val="19"/>
+        </w:rPr>
+        <w:t>static</w:t>
+      </w:r>
+      <w:r>
+        <w:rPr>
+          <w:rFonts w:ascii="Consolas" w:hAnsi="Consolas" w:cs="Consolas"/>
+          <w:color w:val="000000"/>
+          <w:sz w:val="19"/>
+          <w:szCs w:val="19"/>
+        </w:rPr>
+        <w:t xml:space="preserve"> </w:t>
+      </w:r>
+      <w:r>
+        <w:rPr>
+          <w:rFonts w:ascii="Consolas" w:hAnsi="Consolas" w:cs="Consolas"/>
+          <w:color w:val="0000FF"/>
+          <w:sz w:val="19"/>
+          <w:szCs w:val="19"/>
+        </w:rPr>
+        <w:t>void</w:t>
+      </w:r>
+      <w:r>
+        <w:rPr>
+          <w:rFonts w:ascii="Consolas" w:hAnsi="Consolas" w:cs="Consolas"/>
+          <w:color w:val="000000"/>
+          <w:sz w:val="19"/>
+          <w:szCs w:val="19"/>
+        </w:rPr>
+        <w:t xml:space="preserve"> Main(</w:t>
+      </w:r>
+      <w:proofErr w:type="gramStart"/>
+      <w:r>
+        <w:rPr>
+          <w:rFonts w:ascii="Consolas" w:hAnsi="Consolas" w:cs="Consolas"/>
+          <w:color w:val="0000FF"/>
+          <w:sz w:val="19"/>
+          <w:szCs w:val="19"/>
+        </w:rPr>
+        <w:t>string</w:t>
+      </w:r>
+      <w:r>
+        <w:rPr>
+          <w:rFonts w:ascii="Consolas" w:hAnsi="Consolas" w:cs="Consolas"/>
+          <w:color w:val="000000"/>
+          <w:sz w:val="19"/>
+          <w:szCs w:val="19"/>
+        </w:rPr>
+        <w:t>[</w:t>
+      </w:r>
+      <w:proofErr w:type="gramEnd"/>
+      <w:r>
+        <w:rPr>
+          <w:rFonts w:ascii="Consolas" w:hAnsi="Consolas" w:cs="Consolas"/>
+          <w:color w:val="000000"/>
+          <w:sz w:val="19"/>
+          <w:szCs w:val="19"/>
+        </w:rPr>
+        <w:t xml:space="preserve">] </w:t>
+      </w:r>
+      <w:proofErr w:type="spellStart"/>
+      <w:r>
+        <w:rPr>
+          <w:rFonts w:ascii="Consolas" w:hAnsi="Consolas" w:cs="Consolas"/>
+          <w:color w:val="000000"/>
+          <w:sz w:val="19"/>
+          <w:szCs w:val="19"/>
+        </w:rPr>
+        <w:t>args</w:t>
+      </w:r>
+      <w:proofErr w:type="spellEnd"/>
+      <w:r>
+        <w:rPr>
+          <w:rFonts w:ascii="Consolas" w:hAnsi="Consolas" w:cs="Consolas"/>
+          <w:color w:val="000000"/>
+          <w:sz w:val="19"/>
+          <w:szCs w:val="19"/>
+        </w:rPr>
+        <w:t>)</w:t>
+      </w:r>
+    </w:p>
+    <w:p>
+      <w:pPr>
+        <w:autoSpaceDE w:val="0"/>
+        <w:autoSpaceDN w:val="0"/>
+        <w:adjustRightInd w:val="0"/>
+        <w:spacing w:after="0" w:line="240" w:lineRule="auto"/>
+        <w:rPr>
+          <w:rFonts w:ascii="Consolas" w:hAnsi="Consolas" w:cs="Consolas"/>
+          <w:color w:val="000000"/>
+          <w:sz w:val="19"/>
+          <w:szCs w:val="19"/>
+        </w:rPr>
+      </w:pPr>
+      <w:r>
+        <w:rPr>
+          <w:rFonts w:ascii="Consolas" w:hAnsi="Consolas" w:cs="Consolas"/>
+          <w:color w:val="000000"/>
+          <w:sz w:val="19"/>
+          <w:szCs w:val="19"/>
+        </w:rPr>
+        <w:t xml:space="preserve">        {</w:t>
+      </w:r>
+    </w:p>
+    <w:p>
+      <w:pPr>
+        <w:autoSpaceDE w:val="0"/>
+        <w:autoSpaceDN w:val="0"/>
+        <w:adjustRightInd w:val="0"/>
+        <w:spacing w:after="0" w:line="240" w:lineRule="auto"/>
+        <w:rPr>
+          <w:rFonts w:ascii="Consolas" w:hAnsi="Consolas" w:cs="Consolas"/>
+          <w:color w:val="000000"/>
+          <w:sz w:val="19"/>
+          <w:szCs w:val="19"/>
+        </w:rPr>
+      </w:pPr>
+      <w:r>
+        <w:rPr>
+          <w:rFonts w:ascii="Consolas" w:hAnsi="Consolas" w:cs="Consolas"/>
+          <w:color w:val="000000"/>
+          <w:sz w:val="19"/>
+          <w:szCs w:val="19"/>
+        </w:rPr>
         <w:t xml:space="preserve">            </w:t>
       </w:r>
       <w:proofErr w:type="spellStart"/>
@@ -2997,6 +3068,401 @@
           <w:sz w:val="19"/>
           <w:szCs w:val="19"/>
         </w:rPr>
+        <w:t xml:space="preserve">&gt; customList1 = </w:t>
+      </w:r>
+      <w:r>
+        <w:rPr>
+          <w:rFonts w:ascii="Consolas" w:hAnsi="Consolas" w:cs="Consolas"/>
+          <w:color w:val="0000FF"/>
+          <w:sz w:val="19"/>
+          <w:szCs w:val="19"/>
+        </w:rPr>
+        <w:t>new</w:t>
+      </w:r>
+      <w:r>
+        <w:rPr>
+          <w:rFonts w:ascii="Consolas" w:hAnsi="Consolas" w:cs="Consolas"/>
+          <w:color w:val="000000"/>
+          <w:sz w:val="19"/>
+          <w:szCs w:val="19"/>
+        </w:rPr>
+        <w:t xml:space="preserve"> </w:t>
+      </w:r>
+      <w:proofErr w:type="spellStart"/>
+      <w:r>
+        <w:rPr>
+          <w:rFonts w:ascii="Consolas" w:hAnsi="Consolas" w:cs="Consolas"/>
+          <w:color w:val="000000"/>
+          <w:sz w:val="19"/>
+          <w:szCs w:val="19"/>
+        </w:rPr>
+        <w:t>CustomList</w:t>
+      </w:r>
+      <w:proofErr w:type="spellEnd"/>
+      <w:r>
+        <w:rPr>
+          <w:rFonts w:ascii="Consolas" w:hAnsi="Consolas" w:cs="Consolas"/>
+          <w:color w:val="000000"/>
+          <w:sz w:val="19"/>
+          <w:szCs w:val="19"/>
+        </w:rPr>
+        <w:t>&lt;</w:t>
+      </w:r>
+      <w:r>
+        <w:rPr>
+          <w:rFonts w:ascii="Consolas" w:hAnsi="Consolas" w:cs="Consolas"/>
+          <w:color w:val="0000FF"/>
+          <w:sz w:val="19"/>
+          <w:szCs w:val="19"/>
+        </w:rPr>
+        <w:t>int</w:t>
+      </w:r>
+      <w:proofErr w:type="gramStart"/>
+      <w:r>
+        <w:rPr>
+          <w:rFonts w:ascii="Consolas" w:hAnsi="Consolas" w:cs="Consolas"/>
+          <w:color w:val="000000"/>
+          <w:sz w:val="19"/>
+          <w:szCs w:val="19"/>
+        </w:rPr>
+        <w:t>&gt;(</w:t>
+      </w:r>
+      <w:proofErr w:type="gramEnd"/>
+      <w:r>
+        <w:rPr>
+          <w:rFonts w:ascii="Consolas" w:hAnsi="Consolas" w:cs="Consolas"/>
+          <w:color w:val="000000"/>
+          <w:sz w:val="19"/>
+          <w:szCs w:val="19"/>
+        </w:rPr>
+        <w:t>);</w:t>
+      </w:r>
+    </w:p>
+    <w:p>
+      <w:pPr>
+        <w:autoSpaceDE w:val="0"/>
+        <w:autoSpaceDN w:val="0"/>
+        <w:adjustRightInd w:val="0"/>
+        <w:spacing w:after="0" w:line="240" w:lineRule="auto"/>
+        <w:rPr>
+          <w:rFonts w:ascii="Consolas" w:hAnsi="Consolas" w:cs="Consolas"/>
+          <w:color w:val="000000"/>
+          <w:sz w:val="19"/>
+          <w:szCs w:val="19"/>
+        </w:rPr>
+      </w:pPr>
+      <w:r>
+        <w:rPr>
+          <w:rFonts w:ascii="Consolas" w:hAnsi="Consolas" w:cs="Consolas"/>
+          <w:color w:val="000000"/>
+          <w:sz w:val="19"/>
+          <w:szCs w:val="19"/>
+        </w:rPr>
+        <w:lastRenderedPageBreak/>
+        <w:t xml:space="preserve">            </w:t>
+      </w:r>
+      <w:proofErr w:type="spellStart"/>
+      <w:r>
+        <w:rPr>
+          <w:rFonts w:ascii="Consolas" w:hAnsi="Consolas" w:cs="Consolas"/>
+          <w:color w:val="000000"/>
+          <w:sz w:val="19"/>
+          <w:szCs w:val="19"/>
+        </w:rPr>
+        <w:t>CustomList</w:t>
+      </w:r>
+      <w:proofErr w:type="spellEnd"/>
+      <w:r>
+        <w:rPr>
+          <w:rFonts w:ascii="Consolas" w:hAnsi="Consolas" w:cs="Consolas"/>
+          <w:color w:val="000000"/>
+          <w:sz w:val="19"/>
+          <w:szCs w:val="19"/>
+        </w:rPr>
+        <w:t>&lt;</w:t>
+      </w:r>
+      <w:r>
+        <w:rPr>
+          <w:rFonts w:ascii="Consolas" w:hAnsi="Consolas" w:cs="Consolas"/>
+          <w:color w:val="0000FF"/>
+          <w:sz w:val="19"/>
+          <w:szCs w:val="19"/>
+        </w:rPr>
+        <w:t>int</w:t>
+      </w:r>
+      <w:r>
+        <w:rPr>
+          <w:rFonts w:ascii="Consolas" w:hAnsi="Consolas" w:cs="Consolas"/>
+          <w:color w:val="000000"/>
+          <w:sz w:val="19"/>
+          <w:szCs w:val="19"/>
+        </w:rPr>
+        <w:t xml:space="preserve">&gt; customList2 = </w:t>
+      </w:r>
+      <w:r>
+        <w:rPr>
+          <w:rFonts w:ascii="Consolas" w:hAnsi="Consolas" w:cs="Consolas"/>
+          <w:color w:val="0000FF"/>
+          <w:sz w:val="19"/>
+          <w:szCs w:val="19"/>
+        </w:rPr>
+        <w:t>new</w:t>
+      </w:r>
+      <w:r>
+        <w:rPr>
+          <w:rFonts w:ascii="Consolas" w:hAnsi="Consolas" w:cs="Consolas"/>
+          <w:color w:val="000000"/>
+          <w:sz w:val="19"/>
+          <w:szCs w:val="19"/>
+        </w:rPr>
+        <w:t xml:space="preserve"> </w:t>
+      </w:r>
+      <w:proofErr w:type="spellStart"/>
+      <w:r>
+        <w:rPr>
+          <w:rFonts w:ascii="Consolas" w:hAnsi="Consolas" w:cs="Consolas"/>
+          <w:color w:val="000000"/>
+          <w:sz w:val="19"/>
+          <w:szCs w:val="19"/>
+        </w:rPr>
+        <w:t>CustomList</w:t>
+      </w:r>
+      <w:proofErr w:type="spellEnd"/>
+      <w:r>
+        <w:rPr>
+          <w:rFonts w:ascii="Consolas" w:hAnsi="Consolas" w:cs="Consolas"/>
+          <w:color w:val="000000"/>
+          <w:sz w:val="19"/>
+          <w:szCs w:val="19"/>
+        </w:rPr>
+        <w:t>&lt;</w:t>
+      </w:r>
+      <w:r>
+        <w:rPr>
+          <w:rFonts w:ascii="Consolas" w:hAnsi="Consolas" w:cs="Consolas"/>
+          <w:color w:val="0000FF"/>
+          <w:sz w:val="19"/>
+          <w:szCs w:val="19"/>
+        </w:rPr>
+        <w:t>int</w:t>
+      </w:r>
+      <w:proofErr w:type="gramStart"/>
+      <w:r>
+        <w:rPr>
+          <w:rFonts w:ascii="Consolas" w:hAnsi="Consolas" w:cs="Consolas"/>
+          <w:color w:val="000000"/>
+          <w:sz w:val="19"/>
+          <w:szCs w:val="19"/>
+        </w:rPr>
+        <w:t>&gt;(</w:t>
+      </w:r>
+      <w:proofErr w:type="gramEnd"/>
+      <w:r>
+        <w:rPr>
+          <w:rFonts w:ascii="Consolas" w:hAnsi="Consolas" w:cs="Consolas"/>
+          <w:color w:val="000000"/>
+          <w:sz w:val="19"/>
+          <w:szCs w:val="19"/>
+        </w:rPr>
+        <w:t>);</w:t>
+      </w:r>
+    </w:p>
+    <w:p>
+      <w:pPr>
+        <w:autoSpaceDE w:val="0"/>
+        <w:autoSpaceDN w:val="0"/>
+        <w:adjustRightInd w:val="0"/>
+        <w:spacing w:after="0" w:line="240" w:lineRule="auto"/>
+        <w:rPr>
+          <w:rFonts w:ascii="Consolas" w:hAnsi="Consolas" w:cs="Consolas"/>
+          <w:color w:val="000000"/>
+          <w:sz w:val="19"/>
+          <w:szCs w:val="19"/>
+        </w:rPr>
+      </w:pPr>
+      <w:r>
+        <w:rPr>
+          <w:rFonts w:ascii="Consolas" w:hAnsi="Consolas" w:cs="Consolas"/>
+          <w:color w:val="000000"/>
+          <w:sz w:val="19"/>
+          <w:szCs w:val="19"/>
+        </w:rPr>
+        <w:t xml:space="preserve">            customList1.Add(1);</w:t>
+      </w:r>
+    </w:p>
+    <w:p>
+      <w:pPr>
+        <w:autoSpaceDE w:val="0"/>
+        <w:autoSpaceDN w:val="0"/>
+        <w:adjustRightInd w:val="0"/>
+        <w:spacing w:after="0" w:line="240" w:lineRule="auto"/>
+        <w:rPr>
+          <w:rFonts w:ascii="Consolas" w:hAnsi="Consolas" w:cs="Consolas"/>
+          <w:color w:val="000000"/>
+          <w:sz w:val="19"/>
+          <w:szCs w:val="19"/>
+        </w:rPr>
+      </w:pPr>
+      <w:r>
+        <w:rPr>
+          <w:rFonts w:ascii="Consolas" w:hAnsi="Consolas" w:cs="Consolas"/>
+          <w:color w:val="000000"/>
+          <w:sz w:val="19"/>
+          <w:szCs w:val="19"/>
+        </w:rPr>
+        <w:t xml:space="preserve">            customList1.Add(2);</w:t>
+      </w:r>
+    </w:p>
+    <w:p>
+      <w:pPr>
+        <w:autoSpaceDE w:val="0"/>
+        <w:autoSpaceDN w:val="0"/>
+        <w:adjustRightInd w:val="0"/>
+        <w:spacing w:after="0" w:line="240" w:lineRule="auto"/>
+        <w:rPr>
+          <w:rFonts w:ascii="Consolas" w:hAnsi="Consolas" w:cs="Consolas"/>
+          <w:color w:val="000000"/>
+          <w:sz w:val="19"/>
+          <w:szCs w:val="19"/>
+        </w:rPr>
+      </w:pPr>
+      <w:r>
+        <w:rPr>
+          <w:rFonts w:ascii="Consolas" w:hAnsi="Consolas" w:cs="Consolas"/>
+          <w:color w:val="000000"/>
+          <w:sz w:val="19"/>
+          <w:szCs w:val="19"/>
+        </w:rPr>
+        <w:t xml:space="preserve">            customList1.Add(3);</w:t>
+      </w:r>
+    </w:p>
+    <w:p>
+      <w:pPr>
+        <w:autoSpaceDE w:val="0"/>
+        <w:autoSpaceDN w:val="0"/>
+        <w:adjustRightInd w:val="0"/>
+        <w:spacing w:after="0" w:line="240" w:lineRule="auto"/>
+        <w:rPr>
+          <w:rFonts w:ascii="Consolas" w:hAnsi="Consolas" w:cs="Consolas"/>
+          <w:color w:val="000000"/>
+          <w:sz w:val="19"/>
+          <w:szCs w:val="19"/>
+        </w:rPr>
+      </w:pPr>
+      <w:r>
+        <w:rPr>
+          <w:rFonts w:ascii="Consolas" w:hAnsi="Consolas" w:cs="Consolas"/>
+          <w:color w:val="000000"/>
+          <w:sz w:val="19"/>
+          <w:szCs w:val="19"/>
+        </w:rPr>
+        <w:t xml:space="preserve">            customList2.Add(2);</w:t>
+      </w:r>
+    </w:p>
+    <w:p>
+      <w:pPr>
+        <w:autoSpaceDE w:val="0"/>
+        <w:autoSpaceDN w:val="0"/>
+        <w:adjustRightInd w:val="0"/>
+        <w:spacing w:after="0" w:line="240" w:lineRule="auto"/>
+        <w:rPr>
+          <w:rFonts w:ascii="Consolas" w:hAnsi="Consolas" w:cs="Consolas"/>
+          <w:color w:val="000000"/>
+          <w:sz w:val="19"/>
+          <w:szCs w:val="19"/>
+        </w:rPr>
+      </w:pPr>
+      <w:r>
+        <w:rPr>
+          <w:rFonts w:ascii="Consolas" w:hAnsi="Consolas" w:cs="Consolas"/>
+          <w:color w:val="000000"/>
+          <w:sz w:val="19"/>
+          <w:szCs w:val="19"/>
+        </w:rPr>
+        <w:t xml:space="preserve">            customList2.Add(1);</w:t>
+      </w:r>
+    </w:p>
+    <w:p>
+      <w:pPr>
+        <w:autoSpaceDE w:val="0"/>
+        <w:autoSpaceDN w:val="0"/>
+        <w:adjustRightInd w:val="0"/>
+        <w:spacing w:after="0" w:line="240" w:lineRule="auto"/>
+        <w:rPr>
+          <w:rFonts w:ascii="Consolas" w:hAnsi="Consolas" w:cs="Consolas"/>
+          <w:color w:val="000000"/>
+          <w:sz w:val="19"/>
+          <w:szCs w:val="19"/>
+        </w:rPr>
+      </w:pPr>
+      <w:r>
+        <w:rPr>
+          <w:rFonts w:ascii="Consolas" w:hAnsi="Consolas" w:cs="Consolas"/>
+          <w:color w:val="000000"/>
+          <w:sz w:val="19"/>
+          <w:szCs w:val="19"/>
+        </w:rPr>
+        <w:t xml:space="preserve">            customList2.Add(6);</w:t>
+      </w:r>
+    </w:p>
+    <w:p>
+      <w:pPr>
+        <w:autoSpaceDE w:val="0"/>
+        <w:autoSpaceDN w:val="0"/>
+        <w:adjustRightInd w:val="0"/>
+        <w:spacing w:after="0" w:line="240" w:lineRule="auto"/>
+        <w:rPr>
+          <w:rFonts w:ascii="Consolas" w:hAnsi="Consolas" w:cs="Consolas"/>
+          <w:color w:val="000000"/>
+          <w:sz w:val="19"/>
+          <w:szCs w:val="19"/>
+        </w:rPr>
+      </w:pPr>
+      <w:r>
+        <w:rPr>
+          <w:rFonts w:ascii="Consolas" w:hAnsi="Consolas" w:cs="Consolas"/>
+          <w:color w:val="000000"/>
+          <w:sz w:val="19"/>
+          <w:szCs w:val="19"/>
+        </w:rPr>
+        <w:t xml:space="preserve">            </w:t>
+      </w:r>
+      <w:proofErr w:type="spellStart"/>
+      <w:r>
+        <w:rPr>
+          <w:rFonts w:ascii="Consolas" w:hAnsi="Consolas" w:cs="Consolas"/>
+          <w:color w:val="000000"/>
+          <w:sz w:val="19"/>
+          <w:szCs w:val="19"/>
+        </w:rPr>
+        <w:t>CustomList</w:t>
+      </w:r>
+      <w:proofErr w:type="spellEnd"/>
+      <w:r>
+        <w:rPr>
+          <w:rFonts w:ascii="Consolas" w:hAnsi="Consolas" w:cs="Consolas"/>
+          <w:color w:val="000000"/>
+          <w:sz w:val="19"/>
+          <w:szCs w:val="19"/>
+        </w:rPr>
+        <w:t>&lt;</w:t>
+      </w:r>
+      <w:r>
+        <w:rPr>
+          <w:rFonts w:ascii="Consolas" w:hAnsi="Consolas" w:cs="Consolas"/>
+          <w:color w:val="0000FF"/>
+          <w:sz w:val="19"/>
+          <w:szCs w:val="19"/>
+        </w:rPr>
+        <w:t>int</w:t>
+      </w:r>
+      <w:r>
+        <w:rPr>
+          <w:rFonts w:ascii="Consolas" w:hAnsi="Consolas" w:cs="Consolas"/>
+          <w:color w:val="000000"/>
+          <w:sz w:val="19"/>
+          <w:szCs w:val="19"/>
+        </w:rPr>
         <w:t xml:space="preserve">&gt; customList3 = </w:t>
       </w:r>
       <w:r>
@@ -3069,6 +3535,10 @@
     </w:p>
     <w:p>
       <w:pPr>
+        <w:autoSpaceDE w:val="0"/>
+        <w:autoSpaceDN w:val="0"/>
+        <w:adjustRightInd w:val="0"/>
+        <w:spacing w:after="0" w:line="240" w:lineRule="auto"/>
         <w:rPr>
           <w:rFonts w:ascii="Consolas" w:hAnsi="Consolas" w:cs="Consolas"/>
           <w:color w:val="000000"/>
@@ -3087,14 +3557,153 @@
       </w:r>
     </w:p>
     <w:p>
-      <w:r>
-        <w:rPr>
-          <w:rFonts w:ascii="Consolas" w:hAnsi="Consolas" w:cs="Consolas"/>
-          <w:color w:val="000000"/>
-          <w:sz w:val="19"/>
-          <w:szCs w:val="19"/>
-        </w:rPr>
-        <w:t xml:space="preserve">Return: </w:t>
+      <w:pPr>
+        <w:autoSpaceDE w:val="0"/>
+        <w:autoSpaceDN w:val="0"/>
+        <w:adjustRightInd w:val="0"/>
+        <w:spacing w:after="0" w:line="240" w:lineRule="auto"/>
+        <w:rPr>
+          <w:rFonts w:ascii="Consolas" w:hAnsi="Consolas" w:cs="Consolas"/>
+          <w:color w:val="000000"/>
+          <w:sz w:val="19"/>
+          <w:szCs w:val="19"/>
+        </w:rPr>
+      </w:pPr>
+      <w:r>
+        <w:rPr>
+          <w:rFonts w:ascii="Consolas" w:hAnsi="Consolas" w:cs="Consolas"/>
+          <w:color w:val="000000"/>
+          <w:sz w:val="19"/>
+          <w:szCs w:val="19"/>
+        </w:rPr>
+        <w:t xml:space="preserve">            </w:t>
+      </w:r>
+      <w:proofErr w:type="spellStart"/>
+      <w:r>
+        <w:rPr>
+          <w:rFonts w:ascii="Consolas" w:hAnsi="Consolas" w:cs="Consolas"/>
+          <w:color w:val="000000"/>
+          <w:sz w:val="19"/>
+          <w:szCs w:val="19"/>
+        </w:rPr>
+        <w:t>Console.ReadLine</w:t>
+      </w:r>
+      <w:proofErr w:type="spellEnd"/>
+      <w:r>
+        <w:rPr>
+          <w:rFonts w:ascii="Consolas" w:hAnsi="Consolas" w:cs="Consolas"/>
+          <w:color w:val="000000"/>
+          <w:sz w:val="19"/>
+          <w:szCs w:val="19"/>
+        </w:rPr>
+        <w:t>();</w:t>
+      </w:r>
+    </w:p>
+    <w:p>
+      <w:pPr>
+        <w:autoSpaceDE w:val="0"/>
+        <w:autoSpaceDN w:val="0"/>
+        <w:adjustRightInd w:val="0"/>
+        <w:spacing w:after="0" w:line="240" w:lineRule="auto"/>
+        <w:rPr>
+          <w:rFonts w:ascii="Consolas" w:hAnsi="Consolas" w:cs="Consolas"/>
+          <w:color w:val="000000"/>
+          <w:sz w:val="19"/>
+          <w:szCs w:val="19"/>
+        </w:rPr>
+      </w:pPr>
+    </w:p>
+    <w:p>
+      <w:pPr>
+        <w:autoSpaceDE w:val="0"/>
+        <w:autoSpaceDN w:val="0"/>
+        <w:adjustRightInd w:val="0"/>
+        <w:spacing w:after="0" w:line="240" w:lineRule="auto"/>
+        <w:rPr>
+          <w:rFonts w:ascii="Consolas" w:hAnsi="Consolas" w:cs="Consolas"/>
+          <w:color w:val="000000"/>
+          <w:sz w:val="19"/>
+          <w:szCs w:val="19"/>
+        </w:rPr>
+      </w:pPr>
+      <w:r>
+        <w:rPr>
+          <w:rFonts w:ascii="Consolas" w:hAnsi="Consolas" w:cs="Consolas"/>
+          <w:color w:val="000000"/>
+          <w:sz w:val="19"/>
+          <w:szCs w:val="19"/>
+        </w:rPr>
+        <w:t xml:space="preserve">        }</w:t>
+      </w:r>
+    </w:p>
+    <w:p>
+      <w:pPr>
+        <w:autoSpaceDE w:val="0"/>
+        <w:autoSpaceDN w:val="0"/>
+        <w:adjustRightInd w:val="0"/>
+        <w:spacing w:after="0" w:line="240" w:lineRule="auto"/>
+        <w:rPr>
+          <w:rFonts w:ascii="Consolas" w:hAnsi="Consolas" w:cs="Consolas"/>
+          <w:color w:val="000000"/>
+          <w:sz w:val="19"/>
+          <w:szCs w:val="19"/>
+        </w:rPr>
+      </w:pPr>
+      <w:r>
+        <w:rPr>
+          <w:rFonts w:ascii="Consolas" w:hAnsi="Consolas" w:cs="Consolas"/>
+          <w:color w:val="000000"/>
+          <w:sz w:val="19"/>
+          <w:szCs w:val="19"/>
+        </w:rPr>
+        <w:t xml:space="preserve">    }</w:t>
+      </w:r>
+    </w:p>
+    <w:p>
+      <w:pPr>
+        <w:rPr>
+          <w:rFonts w:ascii="Consolas" w:hAnsi="Consolas" w:cs="Consolas"/>
+          <w:color w:val="000000"/>
+          <w:sz w:val="19"/>
+          <w:szCs w:val="19"/>
+        </w:rPr>
+      </w:pPr>
+      <w:r>
+        <w:rPr>
+          <w:rFonts w:ascii="Consolas" w:hAnsi="Consolas" w:cs="Consolas"/>
+          <w:color w:val="000000"/>
+          <w:sz w:val="19"/>
+          <w:szCs w:val="19"/>
+        </w:rPr>
+        <w:t>}</w:t>
+      </w:r>
+      <w:r>
+        <w:rPr>
+          <w:rFonts w:ascii="Consolas" w:hAnsi="Consolas" w:cs="Consolas"/>
+          <w:color w:val="000000"/>
+          <w:sz w:val="19"/>
+          <w:szCs w:val="19"/>
+        </w:rPr>
+        <w:t xml:space="preserve"> </w:t>
+      </w:r>
+    </w:p>
+    <w:p>
+      <w:pPr>
+        <w:rPr>
+          <w:rFonts w:ascii="Consolas" w:hAnsi="Consolas" w:cs="Consolas"/>
+          <w:color w:val="000000"/>
+          <w:sz w:val="19"/>
+          <w:szCs w:val="19"/>
+        </w:rPr>
+      </w:pPr>
+      <w:r>
+        <w:rPr>
+          <w:rFonts w:ascii="Consolas" w:hAnsi="Consolas" w:cs="Consolas"/>
+          <w:color w:val="000000"/>
+          <w:sz w:val="19"/>
+          <w:szCs w:val="19"/>
+        </w:rPr>
+        <w:t xml:space="preserve">This example returns a new </w:t>
       </w:r>
       <w:r>
         <w:rPr>
@@ -3112,7 +3721,16 @@
           <w:sz w:val="19"/>
           <w:szCs w:val="19"/>
         </w:rPr>
-        <w:t xml:space="preserve"> = </w:t>
+        <w:t xml:space="preserve"> </w:t>
+      </w:r>
+      <w:r>
+        <w:rPr>
+          <w:rFonts w:ascii="Consolas" w:hAnsi="Consolas" w:cs="Consolas"/>
+          <w:color w:val="000000"/>
+          <w:sz w:val="19"/>
+          <w:szCs w:val="19"/>
+        </w:rPr>
+        <w:t xml:space="preserve">value of </w:t>
       </w:r>
       <w:proofErr w:type="gramStart"/>
       <w:r>
@@ -3134,8 +3752,15 @@
         </w:rPr>
         <w:t>, 5 }</w:t>
       </w:r>
-      <w:bookmarkStart w:id="0" w:name="_GoBack"/>
-      <w:bookmarkEnd w:id="0"/>
+      <w:r>
+        <w:rPr>
+          <w:rFonts w:ascii="Consolas" w:hAnsi="Consolas" w:cs="Consolas"/>
+          <w:color w:val="000000"/>
+          <w:sz w:val="19"/>
+          <w:szCs w:val="19"/>
+        </w:rPr>
+        <w:t>.</w:t>
+      </w:r>
     </w:p>
     <w:sectPr>
       <w:pgSz w:w="12240" w:h="15840"/>
@@ -4520,7 +5145,7 @@
 </file>
 
 <file path=customXml/itemProps1.xml><?xml version="1.0" encoding="utf-8"?>
-<ds:datastoreItem xmlns:ds="http://schemas.openxmlformats.org/officeDocument/2006/customXml" ds:itemID="{10C34167-54E8-4FD9-BE24-6D4F7A341DF5}">
+<ds:datastoreItem xmlns:ds="http://schemas.openxmlformats.org/officeDocument/2006/customXml" ds:itemID="{0B4A1C4A-67CD-4C9C-8AE6-B1DDD2F4CBEA}">
   <ds:schemaRefs>
     <ds:schemaRef ds:uri="http://schemas.openxmlformats.org/officeDocument/2006/bibliography"/>
   </ds:schemaRefs>

</xml_diff>